<commit_message>
fixed  main.ini, added paths.json, added code to read paths.json, added function to utility.py to filter files, initial fix to main.py to consider paths.json
</commit_message>
<xml_diff>
--- a/docs/workflow.docx
+++ b/docs/workflow.docx
@@ -3,8 +3,6 @@
 <w:document xmlns:wpc="http://schemas.microsoft.com/office/word/2010/wordprocessingCanvas" xmlns:mc="http://schemas.openxmlformats.org/markup-compatibility/2006" xmlns:o="urn:schemas-microsoft-com:office:office" xmlns:r="http://schemas.openxmlformats.org/officeDocument/2006/relationships" xmlns:m="http://schemas.openxmlformats.org/officeDocument/2006/math" xmlns:v="urn:schemas-microsoft-com:vml" xmlns:wp14="http://schemas.microsoft.com/office/word/2010/wordprocessingDrawing" xmlns:wp="http://schemas.openxmlformats.org/drawingml/2006/wordprocessingDrawing" xmlns:w10="urn:schemas-microsoft-com:office:word" xmlns:w="http://schemas.openxmlformats.org/wordprocessingml/2006/main" xmlns:w14="http://schemas.microsoft.com/office/word/2010/wordml" xmlns:w15="http://schemas.microsoft.com/office/word/2012/wordml" xmlns:wpg="http://schemas.microsoft.com/office/word/2010/wordprocessingGroup" xmlns:wpi="http://schemas.microsoft.com/office/word/2010/wordprocessingInk" xmlns:wne="http://schemas.microsoft.com/office/word/2006/wordml" xmlns:wps="http://schemas.microsoft.com/office/word/2010/wordprocessingShape" mc:Ignorable="w14 w15 wp14">
   <w:body>
     <w:p>
-      <w:bookmarkStart w:id="0" w:name="_GoBack"/>
-      <w:bookmarkEnd w:id="0"/>
       <w:r>
         <w:rPr>
           <w:noProof/>
@@ -12,13 +10,98 @@
         <mc:AlternateContent>
           <mc:Choice Requires="wps">
             <w:drawing>
-              <wp:anchor distT="0" distB="0" distL="114300" distR="114300" simplePos="0" relativeHeight="251661312" behindDoc="0" locked="0" layoutInCell="1" allowOverlap="1" wp14:anchorId="1D01B6EF" wp14:editId="65D3B541">
+              <wp:anchor distT="0" distB="0" distL="114300" distR="114300" simplePos="0" relativeHeight="251708416" behindDoc="0" locked="0" layoutInCell="1" allowOverlap="1" wp14:anchorId="6D58A893" wp14:editId="7D47FA40">
                 <wp:simplePos x="0" y="0"/>
                 <wp:positionH relativeFrom="column">
-                  <wp:posOffset>244665</wp:posOffset>
+                  <wp:posOffset>1619250</wp:posOffset>
                 </wp:positionH>
                 <wp:positionV relativeFrom="paragraph">
-                  <wp:posOffset>316865</wp:posOffset>
+                  <wp:posOffset>-200026</wp:posOffset>
+                </wp:positionV>
+                <wp:extent cx="6229350" cy="4930775"/>
+                <wp:effectExtent l="38100" t="76200" r="533400" b="22225"/>
+                <wp:wrapNone/>
+                <wp:docPr id="33" name="Elbow Connector 33"/>
+                <wp:cNvGraphicFramePr/>
+                <a:graphic xmlns:a="http://schemas.openxmlformats.org/drawingml/2006/main">
+                  <a:graphicData uri="http://schemas.microsoft.com/office/word/2010/wordprocessingShape">
+                    <wps:wsp>
+                      <wps:cNvCnPr/>
+                      <wps:spPr>
+                        <a:xfrm flipH="1" flipV="1">
+                          <a:off x="0" y="0"/>
+                          <a:ext cx="6229350" cy="4930775"/>
+                        </a:xfrm>
+                        <a:prstGeom prst="bentConnector3">
+                          <a:avLst>
+                            <a:gd name="adj1" fmla="val -8179"/>
+                          </a:avLst>
+                        </a:prstGeom>
+                        <a:ln>
+                          <a:tailEnd type="triangle"/>
+                        </a:ln>
+                      </wps:spPr>
+                      <wps:style>
+                        <a:lnRef idx="1">
+                          <a:schemeClr val="accent1"/>
+                        </a:lnRef>
+                        <a:fillRef idx="0">
+                          <a:schemeClr val="accent1"/>
+                        </a:fillRef>
+                        <a:effectRef idx="0">
+                          <a:schemeClr val="accent1"/>
+                        </a:effectRef>
+                        <a:fontRef idx="minor">
+                          <a:schemeClr val="tx1"/>
+                        </a:fontRef>
+                      </wps:style>
+                      <wps:bodyPr/>
+                    </wps:wsp>
+                  </a:graphicData>
+                </a:graphic>
+                <wp14:sizeRelH relativeFrom="margin">
+                  <wp14:pctWidth>0</wp14:pctWidth>
+                </wp14:sizeRelH>
+                <wp14:sizeRelV relativeFrom="margin">
+                  <wp14:pctHeight>0</wp14:pctHeight>
+                </wp14:sizeRelV>
+              </wp:anchor>
+            </w:drawing>
+          </mc:Choice>
+          <mc:Fallback>
+            <w:pict>
+              <v:shapetype w14:anchorId="177FB425" id="_x0000_t34" coordsize="21600,21600" o:spt="34" o:oned="t" adj="10800" path="m,l@0,0@0,21600,21600,21600e" filled="f">
+                <v:stroke joinstyle="miter"/>
+                <v:formulas>
+                  <v:f eqn="val #0"/>
+                </v:formulas>
+                <v:path arrowok="t" fillok="f" o:connecttype="none"/>
+                <v:handles>
+                  <v:h position="#0,center"/>
+                </v:handles>
+                <o:lock v:ext="edit" shapetype="t"/>
+              </v:shapetype>
+              <v:shape id="Elbow Connector 33" o:spid="_x0000_s1026" type="#_x0000_t34" style="position:absolute;margin-left:127.5pt;margin-top:-15.75pt;width:490.5pt;height:388.25pt;flip:x y;z-index:251708416;visibility:visible;mso-wrap-style:square;mso-width-percent:0;mso-height-percent:0;mso-wrap-distance-left:9pt;mso-wrap-distance-top:0;mso-wrap-distance-right:9pt;mso-wrap-distance-bottom:0;mso-position-horizontal:absolute;mso-position-horizontal-relative:text;mso-position-vertical:absolute;mso-position-vertical-relative:text;mso-width-percent:0;mso-height-percent:0;mso-width-relative:margin;mso-height-relative:margin" o:gfxdata="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" adj="-1767" strokecolor="#5b9bd5 [3204]" strokeweight=".5pt">
+                <v:stroke endarrow="block"/>
+              </v:shape>
+            </w:pict>
+          </mc:Fallback>
+        </mc:AlternateContent>
+      </w:r>
+      <w:r>
+        <w:rPr>
+          <w:noProof/>
+        </w:rPr>
+        <mc:AlternateContent>
+          <mc:Choice Requires="wps">
+            <w:drawing>
+              <wp:anchor distT="0" distB="0" distL="114300" distR="114300" simplePos="0" relativeHeight="251661312" behindDoc="0" locked="0" layoutInCell="1" allowOverlap="1" wp14:anchorId="79964129" wp14:editId="144EB656">
+                <wp:simplePos x="0" y="0"/>
+                <wp:positionH relativeFrom="column">
+                  <wp:posOffset>82550</wp:posOffset>
+                </wp:positionH>
+                <wp:positionV relativeFrom="paragraph">
+                  <wp:posOffset>-445135</wp:posOffset>
                 </wp:positionV>
                 <wp:extent cx="1471930" cy="700405"/>
                 <wp:effectExtent l="0" t="0" r="13970" b="23495"/>
@@ -80,16 +163,8 @@
                               <w:rPr>
                                 <w:color w:val="000000" w:themeColor="text1"/>
                               </w:rPr>
-                              <w:t xml:space="preserve">Tiled classification with </w:t>
+                              <w:t>Tiled classification with sklearn</w:t>
                             </w:r>
-                            <w:proofErr w:type="spellStart"/>
-                            <w:r>
-                              <w:rPr>
-                                <w:color w:val="000000" w:themeColor="text1"/>
-                              </w:rPr>
-                              <w:t>sklearn</w:t>
-                            </w:r>
-                            <w:proofErr w:type="spellEnd"/>
                           </w:p>
                         </w:txbxContent>
                       </wps:txbx>
@@ -113,7 +188,7 @@
           </mc:Choice>
           <mc:Fallback>
             <w:pict>
-              <v:rect w14:anchorId="1D01B6EF" id="Rectangle 2" o:spid="_x0000_s1026" style="position:absolute;margin-left:19.25pt;margin-top:24.95pt;width:115.9pt;height:55.15pt;z-index:251661312;visibility:visible;mso-wrap-style:square;mso-width-percent:0;mso-height-percent:0;mso-wrap-distance-left:9pt;mso-wrap-distance-top:0;mso-wrap-distance-right:9pt;mso-wrap-distance-bottom:0;mso-position-horizontal:absolute;mso-position-horizontal-relative:text;mso-position-vertical:absolute;mso-position-vertical-relative:text;mso-width-percent:0;mso-height-percent:0;mso-width-relative:margin;mso-height-relative:margin;v-text-anchor:middle" o:gfxdata="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" fillcolor="#cfcdcd [2894]" strokecolor="gray [1629]" strokeweight="1pt">
+              <v:rect w14:anchorId="79964129" id="Rectangle 2" o:spid="_x0000_s1026" style="position:absolute;margin-left:6.5pt;margin-top:-35.05pt;width:115.9pt;height:55.15pt;z-index:251661312;visibility:visible;mso-wrap-style:square;mso-width-percent:0;mso-height-percent:0;mso-wrap-distance-left:9pt;mso-wrap-distance-top:0;mso-wrap-distance-right:9pt;mso-wrap-distance-bottom:0;mso-position-horizontal:absolute;mso-position-horizontal-relative:text;mso-position-vertical:absolute;mso-position-vertical-relative:text;mso-width-percent:0;mso-height-percent:0;mso-width-relative:margin;mso-height-relative:margin;v-text-anchor:middle" o:gfxdata="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" fillcolor="#cfcdcd [2894]" strokecolor="gray [1629]" strokeweight="1pt">
                 <v:textbox>
                   <w:txbxContent>
                     <w:p>
@@ -127,16 +202,8 @@
                         <w:rPr>
                           <w:color w:val="000000" w:themeColor="text1"/>
                         </w:rPr>
-                        <w:t xml:space="preserve">Tiled classification with </w:t>
+                        <w:t>Tiled classification with sklearn</w:t>
                       </w:r>
-                      <w:proofErr w:type="spellStart"/>
-                      <w:r>
-                        <w:rPr>
-                          <w:color w:val="000000" w:themeColor="text1"/>
-                        </w:rPr>
-                        <w:t>sklearn</w:t>
-                      </w:r>
-                      <w:proofErr w:type="spellEnd"/>
                     </w:p>
                   </w:txbxContent>
                 </v:textbox>
@@ -152,413 +219,7 @@
         <mc:AlternateContent>
           <mc:Choice Requires="wps">
             <w:drawing>
-              <wp:anchor distT="0" distB="0" distL="114300" distR="114300" simplePos="0" relativeHeight="251684864" behindDoc="0" locked="0" layoutInCell="1" allowOverlap="1" wp14:anchorId="5A1B0C04" wp14:editId="5AA8E505">
-                <wp:simplePos x="0" y="0"/>
-                <wp:positionH relativeFrom="column">
-                  <wp:posOffset>1196027</wp:posOffset>
-                </wp:positionH>
-                <wp:positionV relativeFrom="paragraph">
-                  <wp:posOffset>1056640</wp:posOffset>
-                </wp:positionV>
-                <wp:extent cx="1151255" cy="748030"/>
-                <wp:effectExtent l="38100" t="38100" r="29845" b="33020"/>
-                <wp:wrapNone/>
-                <wp:docPr id="14" name="Straight Arrow Connector 14"/>
-                <wp:cNvGraphicFramePr/>
-                <a:graphic xmlns:a="http://schemas.openxmlformats.org/drawingml/2006/main">
-                  <a:graphicData uri="http://schemas.microsoft.com/office/word/2010/wordprocessingShape">
-                    <wps:wsp>
-                      <wps:cNvCnPr/>
-                      <wps:spPr>
-                        <a:xfrm flipH="1" flipV="1">
-                          <a:off x="0" y="0"/>
-                          <a:ext cx="1151255" cy="748030"/>
-                        </a:xfrm>
-                        <a:prstGeom prst="straightConnector1">
-                          <a:avLst/>
-                        </a:prstGeom>
-                        <a:ln>
-                          <a:tailEnd type="triangle"/>
-                        </a:ln>
-                      </wps:spPr>
-                      <wps:style>
-                        <a:lnRef idx="1">
-                          <a:schemeClr val="accent1"/>
-                        </a:lnRef>
-                        <a:fillRef idx="0">
-                          <a:schemeClr val="accent1"/>
-                        </a:fillRef>
-                        <a:effectRef idx="0">
-                          <a:schemeClr val="accent1"/>
-                        </a:effectRef>
-                        <a:fontRef idx="minor">
-                          <a:schemeClr val="tx1"/>
-                        </a:fontRef>
-                      </wps:style>
-                      <wps:bodyPr/>
-                    </wps:wsp>
-                  </a:graphicData>
-                </a:graphic>
-                <wp14:sizeRelH relativeFrom="margin">
-                  <wp14:pctWidth>0</wp14:pctWidth>
-                </wp14:sizeRelH>
-                <wp14:sizeRelV relativeFrom="margin">
-                  <wp14:pctHeight>0</wp14:pctHeight>
-                </wp14:sizeRelV>
-              </wp:anchor>
-            </w:drawing>
-          </mc:Choice>
-          <mc:Fallback>
-            <w:pict>
-              <v:shapetype w14:anchorId="45186692" id="_x0000_t32" coordsize="21600,21600" o:spt="32" o:oned="t" path="m,l21600,21600e" filled="f">
-                <v:path arrowok="t" fillok="f" o:connecttype="none"/>
-                <o:lock v:ext="edit" shapetype="t"/>
-              </v:shapetype>
-              <v:shape id="Straight Arrow Connector 14" o:spid="_x0000_s1026" type="#_x0000_t32" style="position:absolute;margin-left:94.2pt;margin-top:83.2pt;width:90.65pt;height:58.9pt;flip:x y;z-index:251684864;visibility:visible;mso-wrap-style:square;mso-width-percent:0;mso-height-percent:0;mso-wrap-distance-left:9pt;mso-wrap-distance-top:0;mso-wrap-distance-right:9pt;mso-wrap-distance-bottom:0;mso-position-horizontal:absolute;mso-position-horizontal-relative:text;mso-position-vertical:absolute;mso-position-vertical-relative:text;mso-width-percent:0;mso-height-percent:0;mso-width-relative:margin;mso-height-relative:margin" o:gfxdata="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" strokecolor="#5b9bd5 [3204]" strokeweight=".5pt">
-                <v:stroke endarrow="block" joinstyle="miter"/>
-              </v:shape>
-            </w:pict>
-          </mc:Fallback>
-        </mc:AlternateContent>
-      </w:r>
-      <w:r>
-        <w:rPr>
-          <w:noProof/>
-        </w:rPr>
-        <mc:AlternateContent>
-          <mc:Choice Requires="wps">
-            <w:drawing>
-              <wp:anchor distT="0" distB="0" distL="114300" distR="114300" simplePos="0" relativeHeight="251701248" behindDoc="0" locked="0" layoutInCell="1" allowOverlap="1" wp14:anchorId="1C66DC6A" wp14:editId="3122A20E">
-                <wp:simplePos x="0" y="0"/>
-                <wp:positionH relativeFrom="column">
-                  <wp:posOffset>3474085</wp:posOffset>
-                </wp:positionH>
-                <wp:positionV relativeFrom="paragraph">
-                  <wp:posOffset>2015045</wp:posOffset>
-                </wp:positionV>
-                <wp:extent cx="914400" cy="379730"/>
-                <wp:effectExtent l="0" t="0" r="19050" b="20320"/>
-                <wp:wrapNone/>
-                <wp:docPr id="29" name="Oval 29"/>
-                <wp:cNvGraphicFramePr/>
-                <a:graphic xmlns:a="http://schemas.openxmlformats.org/drawingml/2006/main">
-                  <a:graphicData uri="http://schemas.microsoft.com/office/word/2010/wordprocessingShape">
-                    <wps:wsp>
-                      <wps:cNvSpPr/>
-                      <wps:spPr>
-                        <a:xfrm>
-                          <a:off x="0" y="0"/>
-                          <a:ext cx="914400" cy="379730"/>
-                        </a:xfrm>
-                        <a:prstGeom prst="ellipse">
-                          <a:avLst/>
-                        </a:prstGeom>
-                        <a:solidFill>
-                          <a:schemeClr val="accent6">
-                            <a:lumMod val="60000"/>
-                            <a:lumOff val="40000"/>
-                          </a:schemeClr>
-                        </a:solidFill>
-                      </wps:spPr>
-                      <wps:style>
-                        <a:lnRef idx="2">
-                          <a:schemeClr val="accent1">
-                            <a:shade val="50000"/>
-                          </a:schemeClr>
-                        </a:lnRef>
-                        <a:fillRef idx="1">
-                          <a:schemeClr val="accent1"/>
-                        </a:fillRef>
-                        <a:effectRef idx="0">
-                          <a:schemeClr val="accent1"/>
-                        </a:effectRef>
-                        <a:fontRef idx="minor">
-                          <a:schemeClr val="lt1"/>
-                        </a:fontRef>
-                      </wps:style>
-                      <wps:txbx>
-                        <w:txbxContent>
-                          <w:p>
-                            <w:pPr>
-                              <w:jc w:val="center"/>
-                            </w:pPr>
-                            <w:proofErr w:type="gramStart"/>
-                            <w:r>
-                              <w:t>shapes</w:t>
-                            </w:r>
-                            <w:proofErr w:type="gramEnd"/>
-                          </w:p>
-                        </w:txbxContent>
-                      </wps:txbx>
-                      <wps:bodyPr rot="0" spcFirstLastPara="0" vertOverflow="overflow" horzOverflow="overflow" vert="horz" wrap="square" lIns="91440" tIns="45720" rIns="91440" bIns="45720" numCol="1" spcCol="0" rtlCol="0" fromWordArt="0" anchor="ctr" anchorCtr="0" forceAA="0" compatLnSpc="1">
-                        <a:prstTxWarp prst="textNoShape">
-                          <a:avLst/>
-                        </a:prstTxWarp>
-                        <a:noAutofit/>
-                      </wps:bodyPr>
-                    </wps:wsp>
-                  </a:graphicData>
-                </a:graphic>
-                <wp14:sizeRelH relativeFrom="margin">
-                  <wp14:pctWidth>0</wp14:pctWidth>
-                </wp14:sizeRelH>
-                <wp14:sizeRelV relativeFrom="margin">
-                  <wp14:pctHeight>0</wp14:pctHeight>
-                </wp14:sizeRelV>
-              </wp:anchor>
-            </w:drawing>
-          </mc:Choice>
-          <mc:Fallback>
-            <w:pict>
-              <v:oval w14:anchorId="1C66DC6A" id="Oval 29" o:spid="_x0000_s1027" style="position:absolute;margin-left:273.55pt;margin-top:158.65pt;width:1in;height:29.9pt;z-index:251701248;visibility:visible;mso-wrap-style:square;mso-width-percent:0;mso-height-percent:0;mso-wrap-distance-left:9pt;mso-wrap-distance-top:0;mso-wrap-distance-right:9pt;mso-wrap-distance-bottom:0;mso-position-horizontal:absolute;mso-position-horizontal-relative:text;mso-position-vertical:absolute;mso-position-vertical-relative:text;mso-width-percent:0;mso-height-percent:0;mso-width-relative:margin;mso-height-relative:margin;v-text-anchor:middle" o:gfxdata="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" fillcolor="#a8d08d [1945]" strokecolor="#1f4d78 [1604]" strokeweight="1pt">
-                <v:stroke joinstyle="miter"/>
-                <v:textbox>
-                  <w:txbxContent>
-                    <w:p>
-                      <w:pPr>
-                        <w:jc w:val="center"/>
-                      </w:pPr>
-                      <w:proofErr w:type="gramStart"/>
-                      <w:r>
-                        <w:t>shapes</w:t>
-                      </w:r>
-                      <w:proofErr w:type="gramEnd"/>
-                    </w:p>
-                  </w:txbxContent>
-                </v:textbox>
-              </v:oval>
-            </w:pict>
-          </mc:Fallback>
-        </mc:AlternateContent>
-      </w:r>
-      <w:r>
-        <w:rPr>
-          <w:noProof/>
-        </w:rPr>
-        <mc:AlternateContent>
-          <mc:Choice Requires="wps">
-            <w:drawing>
-              <wp:anchor distT="0" distB="0" distL="114300" distR="114300" simplePos="0" relativeHeight="251707392" behindDoc="0" locked="0" layoutInCell="1" allowOverlap="1" wp14:anchorId="18AFBADF" wp14:editId="28A0B0F0">
-                <wp:simplePos x="0" y="0"/>
-                <wp:positionH relativeFrom="column">
-                  <wp:posOffset>2562489</wp:posOffset>
-                </wp:positionH>
-                <wp:positionV relativeFrom="paragraph">
-                  <wp:posOffset>5127790</wp:posOffset>
-                </wp:positionV>
-                <wp:extent cx="914400" cy="380010"/>
-                <wp:effectExtent l="0" t="0" r="19050" b="20320"/>
-                <wp:wrapNone/>
-                <wp:docPr id="32" name="Oval 32"/>
-                <wp:cNvGraphicFramePr/>
-                <a:graphic xmlns:a="http://schemas.openxmlformats.org/drawingml/2006/main">
-                  <a:graphicData uri="http://schemas.microsoft.com/office/word/2010/wordprocessingShape">
-                    <wps:wsp>
-                      <wps:cNvSpPr/>
-                      <wps:spPr>
-                        <a:xfrm>
-                          <a:off x="0" y="0"/>
-                          <a:ext cx="914400" cy="380010"/>
-                        </a:xfrm>
-                        <a:prstGeom prst="ellipse">
-                          <a:avLst/>
-                        </a:prstGeom>
-                        <a:solidFill>
-                          <a:schemeClr val="accent6">
-                            <a:lumMod val="60000"/>
-                            <a:lumOff val="40000"/>
-                          </a:schemeClr>
-                        </a:solidFill>
-                      </wps:spPr>
-                      <wps:style>
-                        <a:lnRef idx="2">
-                          <a:schemeClr val="accent1">
-                            <a:shade val="50000"/>
-                          </a:schemeClr>
-                        </a:lnRef>
-                        <a:fillRef idx="1">
-                          <a:schemeClr val="accent1"/>
-                        </a:fillRef>
-                        <a:effectRef idx="0">
-                          <a:schemeClr val="accent1"/>
-                        </a:effectRef>
-                        <a:fontRef idx="minor">
-                          <a:schemeClr val="lt1"/>
-                        </a:fontRef>
-                      </wps:style>
-                      <wps:txbx>
-                        <w:txbxContent>
-                          <w:p>
-                            <w:pPr>
-                              <w:jc w:val="center"/>
-                            </w:pPr>
-                            <w:proofErr w:type="gramStart"/>
-                            <w:r>
-                              <w:t>shapes</w:t>
-                            </w:r>
-                            <w:proofErr w:type="gramEnd"/>
-                          </w:p>
-                        </w:txbxContent>
-                      </wps:txbx>
-                      <wps:bodyPr rot="0" spcFirstLastPara="0" vertOverflow="overflow" horzOverflow="overflow" vert="horz" wrap="square" lIns="91440" tIns="45720" rIns="91440" bIns="45720" numCol="1" spcCol="0" rtlCol="0" fromWordArt="0" anchor="ctr" anchorCtr="0" forceAA="0" compatLnSpc="1">
-                        <a:prstTxWarp prst="textNoShape">
-                          <a:avLst/>
-                        </a:prstTxWarp>
-                        <a:noAutofit/>
-                      </wps:bodyPr>
-                    </wps:wsp>
-                  </a:graphicData>
-                </a:graphic>
-                <wp14:sizeRelH relativeFrom="margin">
-                  <wp14:pctWidth>0</wp14:pctWidth>
-                </wp14:sizeRelH>
-                <wp14:sizeRelV relativeFrom="margin">
-                  <wp14:pctHeight>0</wp14:pctHeight>
-                </wp14:sizeRelV>
-              </wp:anchor>
-            </w:drawing>
-          </mc:Choice>
-          <mc:Fallback>
-            <w:pict>
-              <v:oval w14:anchorId="18AFBADF" id="Oval 32" o:spid="_x0000_s1028" style="position:absolute;margin-left:201.75pt;margin-top:403.75pt;width:1in;height:29.9pt;z-index:251707392;visibility:visible;mso-wrap-style:square;mso-width-percent:0;mso-height-percent:0;mso-wrap-distance-left:9pt;mso-wrap-distance-top:0;mso-wrap-distance-right:9pt;mso-wrap-distance-bottom:0;mso-position-horizontal:absolute;mso-position-horizontal-relative:text;mso-position-vertical:absolute;mso-position-vertical-relative:text;mso-width-percent:0;mso-height-percent:0;mso-width-relative:margin;mso-height-relative:margin;v-text-anchor:middle" o:gfxdata="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" fillcolor="#a8d08d [1945]" strokecolor="#1f4d78 [1604]" strokeweight="1pt">
-                <v:stroke joinstyle="miter"/>
-                <v:textbox>
-                  <w:txbxContent>
-                    <w:p>
-                      <w:pPr>
-                        <w:jc w:val="center"/>
-                      </w:pPr>
-                      <w:proofErr w:type="gramStart"/>
-                      <w:r>
-                        <w:t>shapes</w:t>
-                      </w:r>
-                      <w:proofErr w:type="gramEnd"/>
-                    </w:p>
-                  </w:txbxContent>
-                </v:textbox>
-              </v:oval>
-            </w:pict>
-          </mc:Fallback>
-        </mc:AlternateContent>
-      </w:r>
-      <w:r>
-        <w:rPr>
-          <w:noProof/>
-        </w:rPr>
-        <mc:AlternateContent>
-          <mc:Choice Requires="wps">
-            <w:drawing>
-              <wp:anchor distT="0" distB="0" distL="114300" distR="114300" simplePos="0" relativeHeight="251705344" behindDoc="0" locked="0" layoutInCell="1" allowOverlap="1" wp14:anchorId="37B0BC4F" wp14:editId="1234E35E">
-                <wp:simplePos x="0" y="0"/>
-                <wp:positionH relativeFrom="column">
-                  <wp:posOffset>3180386</wp:posOffset>
-                </wp:positionH>
-                <wp:positionV relativeFrom="paragraph">
-                  <wp:posOffset>4427236</wp:posOffset>
-                </wp:positionV>
-                <wp:extent cx="914400" cy="380010"/>
-                <wp:effectExtent l="0" t="0" r="19050" b="20320"/>
-                <wp:wrapNone/>
-                <wp:docPr id="31" name="Oval 31"/>
-                <wp:cNvGraphicFramePr/>
-                <a:graphic xmlns:a="http://schemas.openxmlformats.org/drawingml/2006/main">
-                  <a:graphicData uri="http://schemas.microsoft.com/office/word/2010/wordprocessingShape">
-                    <wps:wsp>
-                      <wps:cNvSpPr/>
-                      <wps:spPr>
-                        <a:xfrm>
-                          <a:off x="0" y="0"/>
-                          <a:ext cx="914400" cy="380010"/>
-                        </a:xfrm>
-                        <a:prstGeom prst="ellipse">
-                          <a:avLst/>
-                        </a:prstGeom>
-                        <a:solidFill>
-                          <a:schemeClr val="accent6">
-                            <a:lumMod val="60000"/>
-                            <a:lumOff val="40000"/>
-                          </a:schemeClr>
-                        </a:solidFill>
-                      </wps:spPr>
-                      <wps:style>
-                        <a:lnRef idx="2">
-                          <a:schemeClr val="accent1">
-                            <a:shade val="50000"/>
-                          </a:schemeClr>
-                        </a:lnRef>
-                        <a:fillRef idx="1">
-                          <a:schemeClr val="accent1"/>
-                        </a:fillRef>
-                        <a:effectRef idx="0">
-                          <a:schemeClr val="accent1"/>
-                        </a:effectRef>
-                        <a:fontRef idx="minor">
-                          <a:schemeClr val="lt1"/>
-                        </a:fontRef>
-                      </wps:style>
-                      <wps:txbx>
-                        <w:txbxContent>
-                          <w:p>
-                            <w:pPr>
-                              <w:jc w:val="center"/>
-                            </w:pPr>
-                            <w:proofErr w:type="gramStart"/>
-                            <w:r>
-                              <w:t>shapes</w:t>
-                            </w:r>
-                            <w:proofErr w:type="gramEnd"/>
-                          </w:p>
-                        </w:txbxContent>
-                      </wps:txbx>
-                      <wps:bodyPr rot="0" spcFirstLastPara="0" vertOverflow="overflow" horzOverflow="overflow" vert="horz" wrap="square" lIns="91440" tIns="45720" rIns="91440" bIns="45720" numCol="1" spcCol="0" rtlCol="0" fromWordArt="0" anchor="ctr" anchorCtr="0" forceAA="0" compatLnSpc="1">
-                        <a:prstTxWarp prst="textNoShape">
-                          <a:avLst/>
-                        </a:prstTxWarp>
-                        <a:noAutofit/>
-                      </wps:bodyPr>
-                    </wps:wsp>
-                  </a:graphicData>
-                </a:graphic>
-                <wp14:sizeRelH relativeFrom="margin">
-                  <wp14:pctWidth>0</wp14:pctWidth>
-                </wp14:sizeRelH>
-                <wp14:sizeRelV relativeFrom="margin">
-                  <wp14:pctHeight>0</wp14:pctHeight>
-                </wp14:sizeRelV>
-              </wp:anchor>
-            </w:drawing>
-          </mc:Choice>
-          <mc:Fallback>
-            <w:pict>
-              <v:oval w14:anchorId="37B0BC4F" id="Oval 31" o:spid="_x0000_s1029" style="position:absolute;margin-left:250.4pt;margin-top:348.6pt;width:1in;height:29.9pt;z-index:251705344;visibility:visible;mso-wrap-style:square;mso-width-percent:0;mso-height-percent:0;mso-wrap-distance-left:9pt;mso-wrap-distance-top:0;mso-wrap-distance-right:9pt;mso-wrap-distance-bottom:0;mso-position-horizontal:absolute;mso-position-horizontal-relative:text;mso-position-vertical:absolute;mso-position-vertical-relative:text;mso-width-percent:0;mso-height-percent:0;mso-width-relative:margin;mso-height-relative:margin;v-text-anchor:middle" o:gfxdata="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" fillcolor="#a8d08d [1945]" strokecolor="#1f4d78 [1604]" strokeweight="1pt">
-                <v:stroke joinstyle="miter"/>
-                <v:textbox>
-                  <w:txbxContent>
-                    <w:p>
-                      <w:pPr>
-                        <w:jc w:val="center"/>
-                      </w:pPr>
-                      <w:proofErr w:type="gramStart"/>
-                      <w:r>
-                        <w:t>shapes</w:t>
-                      </w:r>
-                      <w:proofErr w:type="gramEnd"/>
-                    </w:p>
-                  </w:txbxContent>
-                </v:textbox>
-              </v:oval>
-            </w:pict>
-          </mc:Fallback>
-        </mc:AlternateContent>
-      </w:r>
-      <w:r>
-        <w:rPr>
-          <w:noProof/>
-        </w:rPr>
-        <mc:AlternateContent>
-          <mc:Choice Requires="wps">
-            <w:drawing>
-              <wp:anchor distT="0" distB="0" distL="114300" distR="114300" simplePos="0" relativeHeight="251691008" behindDoc="0" locked="0" layoutInCell="1" allowOverlap="1" wp14:anchorId="12033743" wp14:editId="206BBBF7">
+              <wp:anchor distT="0" distB="0" distL="114300" distR="114300" simplePos="0" relativeHeight="251691008" behindDoc="0" locked="0" layoutInCell="1" allowOverlap="1" wp14:anchorId="66DC3E9D" wp14:editId="2A5AFABB">
                 <wp:simplePos x="0" y="0"/>
                 <wp:positionH relativeFrom="column">
                   <wp:posOffset>2838203</wp:posOffset>
@@ -616,7 +277,11 @@
           </mc:Choice>
           <mc:Fallback>
             <w:pict>
-              <v:shape w14:anchorId="6B8E9BC0" id="Straight Arrow Connector 20" o:spid="_x0000_s1026" type="#_x0000_t32" style="position:absolute;margin-left:223.5pt;margin-top:362.8pt;width:124.3pt;height:10.25pt;z-index:251691008;visibility:visible;mso-wrap-style:square;mso-width-percent:0;mso-height-percent:0;mso-wrap-distance-left:9pt;mso-wrap-distance-top:0;mso-wrap-distance-right:9pt;mso-wrap-distance-bottom:0;mso-position-horizontal:absolute;mso-position-horizontal-relative:text;mso-position-vertical:absolute;mso-position-vertical-relative:text;mso-width-percent:0;mso-height-percent:0;mso-width-relative:margin;mso-height-relative:margin" o:gfxdata="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" strokecolor="#5b9bd5 [3204]" strokeweight=".5pt">
+              <v:shapetype w14:anchorId="60CAB746" id="_x0000_t32" coordsize="21600,21600" o:spt="32" o:oned="t" path="m,l21600,21600e" filled="f">
+                <v:path arrowok="t" fillok="f" o:connecttype="none"/>
+                <o:lock v:ext="edit" shapetype="t"/>
+              </v:shapetype>
+              <v:shape id="Straight Arrow Connector 20" o:spid="_x0000_s1026" type="#_x0000_t32" style="position:absolute;margin-left:223.5pt;margin-top:362.8pt;width:124.3pt;height:10.25pt;z-index:251691008;visibility:visible;mso-wrap-style:square;mso-width-percent:0;mso-height-percent:0;mso-wrap-distance-left:9pt;mso-wrap-distance-top:0;mso-wrap-distance-right:9pt;mso-wrap-distance-bottom:0;mso-position-horizontal:absolute;mso-position-horizontal-relative:text;mso-position-vertical:absolute;mso-position-vertical-relative:text;mso-width-percent:0;mso-height-percent:0;mso-width-relative:margin;mso-height-relative:margin" o:gfxdata="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" strokecolor="#5b9bd5 [3204]" strokeweight=".5pt">
                 <v:stroke endarrow="block" joinstyle="miter"/>
               </v:shape>
             </w:pict>
@@ -630,7 +295,7 @@
         <mc:AlternateContent>
           <mc:Choice Requires="wps">
             <w:drawing>
-              <wp:anchor distT="0" distB="0" distL="114300" distR="114300" simplePos="0" relativeHeight="251686912" behindDoc="0" locked="0" layoutInCell="1" allowOverlap="1" wp14:anchorId="6016B62A" wp14:editId="62575561">
+              <wp:anchor distT="0" distB="0" distL="114300" distR="114300" simplePos="0" relativeHeight="251686912" behindDoc="0" locked="0" layoutInCell="1" allowOverlap="1" wp14:anchorId="7F51AEC6" wp14:editId="7BAACFC5">
                 <wp:simplePos x="0" y="0"/>
                 <wp:positionH relativeFrom="column">
                   <wp:posOffset>2018806</wp:posOffset>
@@ -702,7 +367,7 @@
         <mc:AlternateContent>
           <mc:Choice Requires="wps">
             <w:drawing>
-              <wp:anchor distT="0" distB="0" distL="114300" distR="114300" simplePos="0" relativeHeight="251683840" behindDoc="0" locked="0" layoutInCell="1" allowOverlap="1" wp14:anchorId="4B734833" wp14:editId="20A59DD4">
+              <wp:anchor distT="0" distB="0" distL="114300" distR="114300" simplePos="0" relativeHeight="251683840" behindDoc="0" locked="0" layoutInCell="1" allowOverlap="1" wp14:anchorId="62F1C3DB" wp14:editId="6FF39C2C">
                 <wp:simplePos x="0" y="0"/>
                 <wp:positionH relativeFrom="margin">
                   <wp:posOffset>1331405</wp:posOffset>
@@ -766,21 +431,11 @@
                                 <w:color w:val="000000" w:themeColor="text1"/>
                               </w:rPr>
                             </w:pPr>
-                            <w:proofErr w:type="spellStart"/>
-                            <w:proofErr w:type="gramStart"/>
                             <w:r>
                               <w:rPr>
                                 <w:color w:val="000000" w:themeColor="text1"/>
                               </w:rPr>
-                              <w:t>haralick</w:t>
-                            </w:r>
-                            <w:proofErr w:type="spellEnd"/>
-                            <w:proofErr w:type="gramEnd"/>
-                            <w:r>
-                              <w:rPr>
-                                <w:color w:val="000000" w:themeColor="text1"/>
-                              </w:rPr>
-                              <w:t xml:space="preserve"> images</w:t>
+                              <w:t>haralick images</w:t>
                             </w:r>
                           </w:p>
                           <w:p>
@@ -813,7 +468,7 @@
           </mc:Choice>
           <mc:Fallback>
             <w:pict>
-              <v:rect w14:anchorId="4B734833" id="Rectangle 13" o:spid="_x0000_s1030" style="position:absolute;margin-left:104.85pt;margin-top:351.35pt;width:115.9pt;height:21.5pt;z-index:251683840;visibility:visible;mso-wrap-style:square;mso-width-percent:0;mso-height-percent:0;mso-wrap-distance-left:9pt;mso-wrap-distance-top:0;mso-wrap-distance-right:9pt;mso-wrap-distance-bottom:0;mso-position-horizontal:absolute;mso-position-horizontal-relative:margin;mso-position-vertical:absolute;mso-position-vertical-relative:text;mso-width-percent:0;mso-height-percent:0;mso-width-relative:margin;mso-height-relative:margin;v-text-anchor:middle" o:gfxdata="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" fillcolor="#cfcdcd [2894]" strokecolor="gray [1629]" strokeweight="1pt">
+              <v:rect w14:anchorId="62F1C3DB" id="Rectangle 13" o:spid="_x0000_s1027" style="position:absolute;margin-left:104.85pt;margin-top:351.35pt;width:115.9pt;height:21.5pt;z-index:251683840;visibility:visible;mso-wrap-style:square;mso-width-percent:0;mso-height-percent:0;mso-wrap-distance-left:9pt;mso-wrap-distance-top:0;mso-wrap-distance-right:9pt;mso-wrap-distance-bottom:0;mso-position-horizontal:absolute;mso-position-horizontal-relative:margin;mso-position-vertical:absolute;mso-position-vertical-relative:text;mso-width-percent:0;mso-height-percent:0;mso-width-relative:margin;mso-height-relative:margin;v-text-anchor:middle" o:gfxdata="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" fillcolor="#cfcdcd [2894]" strokecolor="gray [1629]" strokeweight="1pt">
                 <v:textbox>
                   <w:txbxContent>
                     <w:p>
@@ -823,21 +478,11 @@
                           <w:color w:val="000000" w:themeColor="text1"/>
                         </w:rPr>
                       </w:pPr>
-                      <w:proofErr w:type="spellStart"/>
-                      <w:proofErr w:type="gramStart"/>
                       <w:r>
                         <w:rPr>
                           <w:color w:val="000000" w:themeColor="text1"/>
                         </w:rPr>
-                        <w:t>haralick</w:t>
-                      </w:r>
-                      <w:proofErr w:type="spellEnd"/>
-                      <w:proofErr w:type="gramEnd"/>
-                      <w:r>
-                        <w:rPr>
-                          <w:color w:val="000000" w:themeColor="text1"/>
-                        </w:rPr>
-                        <w:t xml:space="preserve"> images</w:t>
+                        <w:t>haralick images</w:t>
                       </w:r>
                     </w:p>
                     <w:p>
@@ -863,227 +508,7 @@
         <mc:AlternateContent>
           <mc:Choice Requires="wps">
             <w:drawing>
-              <wp:anchor distT="0" distB="0" distL="114300" distR="114300" simplePos="0" relativeHeight="251703296" behindDoc="0" locked="0" layoutInCell="1" allowOverlap="1" wp14:anchorId="0CA48491" wp14:editId="1E7E6B25">
-                <wp:simplePos x="0" y="0"/>
-                <wp:positionH relativeFrom="column">
-                  <wp:posOffset>3203979</wp:posOffset>
-                </wp:positionH>
-                <wp:positionV relativeFrom="paragraph">
-                  <wp:posOffset>3120959</wp:posOffset>
-                </wp:positionV>
-                <wp:extent cx="914400" cy="380010"/>
-                <wp:effectExtent l="0" t="0" r="19050" b="20320"/>
-                <wp:wrapNone/>
-                <wp:docPr id="30" name="Oval 30"/>
-                <wp:cNvGraphicFramePr/>
-                <a:graphic xmlns:a="http://schemas.openxmlformats.org/drawingml/2006/main">
-                  <a:graphicData uri="http://schemas.microsoft.com/office/word/2010/wordprocessingShape">
-                    <wps:wsp>
-                      <wps:cNvSpPr/>
-                      <wps:spPr>
-                        <a:xfrm>
-                          <a:off x="0" y="0"/>
-                          <a:ext cx="914400" cy="380010"/>
-                        </a:xfrm>
-                        <a:prstGeom prst="ellipse">
-                          <a:avLst/>
-                        </a:prstGeom>
-                        <a:solidFill>
-                          <a:schemeClr val="accent6">
-                            <a:lumMod val="60000"/>
-                            <a:lumOff val="40000"/>
-                          </a:schemeClr>
-                        </a:solidFill>
-                      </wps:spPr>
-                      <wps:style>
-                        <a:lnRef idx="2">
-                          <a:schemeClr val="accent1">
-                            <a:shade val="50000"/>
-                          </a:schemeClr>
-                        </a:lnRef>
-                        <a:fillRef idx="1">
-                          <a:schemeClr val="accent1"/>
-                        </a:fillRef>
-                        <a:effectRef idx="0">
-                          <a:schemeClr val="accent1"/>
-                        </a:effectRef>
-                        <a:fontRef idx="minor">
-                          <a:schemeClr val="lt1"/>
-                        </a:fontRef>
-                      </wps:style>
-                      <wps:txbx>
-                        <w:txbxContent>
-                          <w:p>
-                            <w:pPr>
-                              <w:jc w:val="center"/>
-                            </w:pPr>
-                            <w:proofErr w:type="gramStart"/>
-                            <w:r>
-                              <w:t>shapes</w:t>
-                            </w:r>
-                            <w:proofErr w:type="gramEnd"/>
-                          </w:p>
-                        </w:txbxContent>
-                      </wps:txbx>
-                      <wps:bodyPr rot="0" spcFirstLastPara="0" vertOverflow="overflow" horzOverflow="overflow" vert="horz" wrap="square" lIns="91440" tIns="45720" rIns="91440" bIns="45720" numCol="1" spcCol="0" rtlCol="0" fromWordArt="0" anchor="ctr" anchorCtr="0" forceAA="0" compatLnSpc="1">
-                        <a:prstTxWarp prst="textNoShape">
-                          <a:avLst/>
-                        </a:prstTxWarp>
-                        <a:noAutofit/>
-                      </wps:bodyPr>
-                    </wps:wsp>
-                  </a:graphicData>
-                </a:graphic>
-                <wp14:sizeRelH relativeFrom="margin">
-                  <wp14:pctWidth>0</wp14:pctWidth>
-                </wp14:sizeRelH>
-                <wp14:sizeRelV relativeFrom="margin">
-                  <wp14:pctHeight>0</wp14:pctHeight>
-                </wp14:sizeRelV>
-              </wp:anchor>
-            </w:drawing>
-          </mc:Choice>
-          <mc:Fallback>
-            <w:pict>
-              <v:oval w14:anchorId="0CA48491" id="Oval 30" o:spid="_x0000_s1031" style="position:absolute;margin-left:252.3pt;margin-top:245.75pt;width:1in;height:29.9pt;z-index:251703296;visibility:visible;mso-wrap-style:square;mso-width-percent:0;mso-height-percent:0;mso-wrap-distance-left:9pt;mso-wrap-distance-top:0;mso-wrap-distance-right:9pt;mso-wrap-distance-bottom:0;mso-position-horizontal:absolute;mso-position-horizontal-relative:text;mso-position-vertical:absolute;mso-position-vertical-relative:text;mso-width-percent:0;mso-height-percent:0;mso-width-relative:margin;mso-height-relative:margin;v-text-anchor:middle" o:gfxdata="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" fillcolor="#a8d08d [1945]" strokecolor="#1f4d78 [1604]" strokeweight="1pt">
-                <v:stroke joinstyle="miter"/>
-                <v:textbox>
-                  <w:txbxContent>
-                    <w:p>
-                      <w:pPr>
-                        <w:jc w:val="center"/>
-                      </w:pPr>
-                      <w:proofErr w:type="gramStart"/>
-                      <w:r>
-                        <w:t>shapes</w:t>
-                      </w:r>
-                      <w:proofErr w:type="gramEnd"/>
-                    </w:p>
-                  </w:txbxContent>
-                </v:textbox>
-              </v:oval>
-            </w:pict>
-          </mc:Fallback>
-        </mc:AlternateContent>
-      </w:r>
-      <w:r>
-        <w:rPr>
-          <w:noProof/>
-        </w:rPr>
-        <mc:AlternateContent>
-          <mc:Choice Requires="wps">
-            <w:drawing>
-              <wp:anchor distT="0" distB="0" distL="114300" distR="114300" simplePos="0" relativeHeight="251699200" behindDoc="0" locked="0" layoutInCell="1" allowOverlap="1" wp14:anchorId="72E13451" wp14:editId="44A10B60">
-                <wp:simplePos x="0" y="0"/>
-                <wp:positionH relativeFrom="column">
-                  <wp:posOffset>2945048</wp:posOffset>
-                </wp:positionH>
-                <wp:positionV relativeFrom="paragraph">
-                  <wp:posOffset>890723</wp:posOffset>
-                </wp:positionV>
-                <wp:extent cx="914400" cy="380010"/>
-                <wp:effectExtent l="0" t="0" r="19050" b="20320"/>
-                <wp:wrapNone/>
-                <wp:docPr id="28" name="Oval 28"/>
-                <wp:cNvGraphicFramePr/>
-                <a:graphic xmlns:a="http://schemas.openxmlformats.org/drawingml/2006/main">
-                  <a:graphicData uri="http://schemas.microsoft.com/office/word/2010/wordprocessingShape">
-                    <wps:wsp>
-                      <wps:cNvSpPr/>
-                      <wps:spPr>
-                        <a:xfrm>
-                          <a:off x="0" y="0"/>
-                          <a:ext cx="914400" cy="380010"/>
-                        </a:xfrm>
-                        <a:prstGeom prst="ellipse">
-                          <a:avLst/>
-                        </a:prstGeom>
-                        <a:solidFill>
-                          <a:schemeClr val="accent6">
-                            <a:lumMod val="60000"/>
-                            <a:lumOff val="40000"/>
-                          </a:schemeClr>
-                        </a:solidFill>
-                      </wps:spPr>
-                      <wps:style>
-                        <a:lnRef idx="2">
-                          <a:schemeClr val="accent1">
-                            <a:shade val="50000"/>
-                          </a:schemeClr>
-                        </a:lnRef>
-                        <a:fillRef idx="1">
-                          <a:schemeClr val="accent1"/>
-                        </a:fillRef>
-                        <a:effectRef idx="0">
-                          <a:schemeClr val="accent1"/>
-                        </a:effectRef>
-                        <a:fontRef idx="minor">
-                          <a:schemeClr val="lt1"/>
-                        </a:fontRef>
-                      </wps:style>
-                      <wps:txbx>
-                        <w:txbxContent>
-                          <w:p>
-                            <w:pPr>
-                              <w:jc w:val="center"/>
-                            </w:pPr>
-                            <w:proofErr w:type="gramStart"/>
-                            <w:r>
-                              <w:t>shapes</w:t>
-                            </w:r>
-                            <w:proofErr w:type="gramEnd"/>
-                          </w:p>
-                        </w:txbxContent>
-                      </wps:txbx>
-                      <wps:bodyPr rot="0" spcFirstLastPara="0" vertOverflow="overflow" horzOverflow="overflow" vert="horz" wrap="square" lIns="91440" tIns="45720" rIns="91440" bIns="45720" numCol="1" spcCol="0" rtlCol="0" fromWordArt="0" anchor="ctr" anchorCtr="0" forceAA="0" compatLnSpc="1">
-                        <a:prstTxWarp prst="textNoShape">
-                          <a:avLst/>
-                        </a:prstTxWarp>
-                        <a:noAutofit/>
-                      </wps:bodyPr>
-                    </wps:wsp>
-                  </a:graphicData>
-                </a:graphic>
-                <wp14:sizeRelH relativeFrom="margin">
-                  <wp14:pctWidth>0</wp14:pctWidth>
-                </wp14:sizeRelH>
-                <wp14:sizeRelV relativeFrom="margin">
-                  <wp14:pctHeight>0</wp14:pctHeight>
-                </wp14:sizeRelV>
-              </wp:anchor>
-            </w:drawing>
-          </mc:Choice>
-          <mc:Fallback>
-            <w:pict>
-              <v:oval w14:anchorId="72E13451" id="Oval 28" o:spid="_x0000_s1032" style="position:absolute;margin-left:231.9pt;margin-top:70.15pt;width:1in;height:29.9pt;z-index:251699200;visibility:visible;mso-wrap-style:square;mso-width-percent:0;mso-height-percent:0;mso-wrap-distance-left:9pt;mso-wrap-distance-top:0;mso-wrap-distance-right:9pt;mso-wrap-distance-bottom:0;mso-position-horizontal:absolute;mso-position-horizontal-relative:text;mso-position-vertical:absolute;mso-position-vertical-relative:text;mso-width-percent:0;mso-height-percent:0;mso-width-relative:margin;mso-height-relative:margin;v-text-anchor:middle" o:gfxdata="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" fillcolor="#a8d08d [1945]" strokecolor="#1f4d78 [1604]" strokeweight="1pt">
-                <v:stroke joinstyle="miter"/>
-                <v:textbox>
-                  <w:txbxContent>
-                    <w:p>
-                      <w:pPr>
-                        <w:jc w:val="center"/>
-                      </w:pPr>
-                      <w:proofErr w:type="gramStart"/>
-                      <w:r>
-                        <w:t>shapes</w:t>
-                      </w:r>
-                      <w:proofErr w:type="gramEnd"/>
-                    </w:p>
-                  </w:txbxContent>
-                </v:textbox>
-              </v:oval>
-            </w:pict>
-          </mc:Fallback>
-        </mc:AlternateContent>
-      </w:r>
-      <w:r>
-        <w:rPr>
-          <w:noProof/>
-        </w:rPr>
-        <mc:AlternateContent>
-          <mc:Choice Requires="wps">
-            <w:drawing>
-              <wp:anchor distT="0" distB="0" distL="114300" distR="114300" simplePos="0" relativeHeight="251689984" behindDoc="0" locked="0" layoutInCell="1" allowOverlap="1" wp14:anchorId="713E36C4" wp14:editId="7AC7F5AF">
+              <wp:anchor distT="0" distB="0" distL="114300" distR="114300" simplePos="0" relativeHeight="251689984" behindDoc="0" locked="0" layoutInCell="1" allowOverlap="1" wp14:anchorId="6FBB283C" wp14:editId="7A03877F">
                 <wp:simplePos x="0" y="0"/>
                 <wp:positionH relativeFrom="column">
                   <wp:posOffset>2671627</wp:posOffset>
@@ -1141,7 +566,7 @@
           </mc:Choice>
           <mc:Fallback>
             <w:pict>
-              <v:shape w14:anchorId="1B46F7DD" id="Straight Arrow Connector 19" o:spid="_x0000_s1026" type="#_x0000_t32" style="position:absolute;margin-left:210.35pt;margin-top:50.5pt;width:102.9pt;height:89.75pt;flip:y;z-index:251689984;visibility:visible;mso-wrap-style:square;mso-width-percent:0;mso-height-percent:0;mso-wrap-distance-left:9pt;mso-wrap-distance-top:0;mso-wrap-distance-right:9pt;mso-wrap-distance-bottom:0;mso-position-horizontal:absolute;mso-position-horizontal-relative:text;mso-position-vertical:absolute;mso-position-vertical-relative:text;mso-width-percent:0;mso-height-percent:0;mso-width-relative:margin;mso-height-relative:margin" o:gfxdata="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" strokecolor="#5b9bd5 [3204]" strokeweight=".5pt">
+              <v:shape w14:anchorId="487EF4A3" id="Straight Arrow Connector 19" o:spid="_x0000_s1026" type="#_x0000_t32" style="position:absolute;margin-left:210.35pt;margin-top:50.5pt;width:102.9pt;height:89.75pt;flip:y;z-index:251689984;visibility:visible;mso-wrap-style:square;mso-width-percent:0;mso-height-percent:0;mso-wrap-distance-left:9pt;mso-wrap-distance-top:0;mso-wrap-distance-right:9pt;mso-wrap-distance-bottom:0;mso-position-horizontal:absolute;mso-position-horizontal-relative:text;mso-position-vertical:absolute;mso-position-vertical-relative:text;mso-width-percent:0;mso-height-percent:0;mso-width-relative:margin;mso-height-relative:margin" o:gfxdata="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" strokecolor="#5b9bd5 [3204]" strokeweight=".5pt">
                 <v:stroke endarrow="block" joinstyle="miter"/>
               </v:shape>
             </w:pict>
@@ -1155,7 +580,7 @@
         <mc:AlternateContent>
           <mc:Choice Requires="wps">
             <w:drawing>
-              <wp:anchor distT="0" distB="0" distL="114300" distR="114300" simplePos="0" relativeHeight="251687936" behindDoc="0" locked="0" layoutInCell="1" allowOverlap="1" wp14:anchorId="64293DC6" wp14:editId="1D33B0DF">
+              <wp:anchor distT="0" distB="0" distL="114300" distR="114300" simplePos="0" relativeHeight="251687936" behindDoc="0" locked="0" layoutInCell="1" allowOverlap="1" wp14:anchorId="7471FD28" wp14:editId="5409E8A2">
                 <wp:simplePos x="0" y="0"/>
                 <wp:positionH relativeFrom="column">
                   <wp:posOffset>712518</wp:posOffset>
@@ -1227,7 +652,7 @@
         <mc:AlternateContent>
           <mc:Choice Requires="wps">
             <w:drawing>
-              <wp:anchor distT="0" distB="0" distL="114300" distR="114300" simplePos="0" relativeHeight="251698176" behindDoc="0" locked="0" layoutInCell="1" allowOverlap="1" wp14:anchorId="6315099E" wp14:editId="391ECB7D">
+              <wp:anchor distT="0" distB="0" distL="114300" distR="114300" simplePos="0" relativeHeight="251698176" behindDoc="0" locked="0" layoutInCell="1" allowOverlap="1" wp14:anchorId="1B2E677F" wp14:editId="5E45220A">
                 <wp:simplePos x="0" y="0"/>
                 <wp:positionH relativeFrom="column">
                   <wp:posOffset>5925787</wp:posOffset>
@@ -1293,7 +718,7 @@
         <mc:AlternateContent>
           <mc:Choice Requires="wps">
             <w:drawing>
-              <wp:anchor distT="0" distB="0" distL="114300" distR="114300" simplePos="0" relativeHeight="251697152" behindDoc="0" locked="0" layoutInCell="1" allowOverlap="1" wp14:anchorId="6D71531F" wp14:editId="2F8ECEDD">
+              <wp:anchor distT="0" distB="0" distL="114300" distR="114300" simplePos="0" relativeHeight="251697152" behindDoc="0" locked="0" layoutInCell="1" allowOverlap="1" wp14:anchorId="1D37CE99" wp14:editId="00FD8BD1">
                 <wp:simplePos x="0" y="0"/>
                 <wp:positionH relativeFrom="column">
                   <wp:posOffset>5913912</wp:posOffset>
@@ -1359,7 +784,7 @@
         <mc:AlternateContent>
           <mc:Choice Requires="wps">
             <w:drawing>
-              <wp:anchor distT="0" distB="0" distL="114300" distR="114300" simplePos="0" relativeHeight="251696128" behindDoc="0" locked="0" layoutInCell="1" allowOverlap="1" wp14:anchorId="14A2BED7" wp14:editId="42800DAE">
+              <wp:anchor distT="0" distB="0" distL="114300" distR="114300" simplePos="0" relativeHeight="251696128" behindDoc="0" locked="0" layoutInCell="1" allowOverlap="1" wp14:anchorId="19E9884D" wp14:editId="2F1EAE5E">
                 <wp:simplePos x="0" y="0"/>
                 <wp:positionH relativeFrom="column">
                   <wp:posOffset>5937661</wp:posOffset>
@@ -1431,7 +856,7 @@
         <mc:AlternateContent>
           <mc:Choice Requires="wps">
             <w:drawing>
-              <wp:anchor distT="0" distB="0" distL="114300" distR="114300" simplePos="0" relativeHeight="251695104" behindDoc="0" locked="0" layoutInCell="1" allowOverlap="1" wp14:anchorId="4599A24E" wp14:editId="31F458DD">
+              <wp:anchor distT="0" distB="0" distL="114300" distR="114300" simplePos="0" relativeHeight="251695104" behindDoc="0" locked="0" layoutInCell="1" allowOverlap="1" wp14:anchorId="47141A90" wp14:editId="694BD04D">
                 <wp:simplePos x="0" y="0"/>
                 <wp:positionH relativeFrom="column">
                   <wp:posOffset>6151418</wp:posOffset>
@@ -1497,7 +922,7 @@
         <mc:AlternateContent>
           <mc:Choice Requires="wps">
             <w:drawing>
-              <wp:anchor distT="0" distB="0" distL="114300" distR="114300" simplePos="0" relativeHeight="251694080" behindDoc="0" locked="0" layoutInCell="1" allowOverlap="1" wp14:anchorId="0601D78D" wp14:editId="0FB6F7B8">
+              <wp:anchor distT="0" distB="0" distL="114300" distR="114300" simplePos="0" relativeHeight="251694080" behindDoc="0" locked="0" layoutInCell="1" allowOverlap="1" wp14:anchorId="1C831528" wp14:editId="6BCF6AAF">
                 <wp:simplePos x="0" y="0"/>
                 <wp:positionH relativeFrom="column">
                   <wp:posOffset>5533901</wp:posOffset>
@@ -1563,7 +988,7 @@
         <mc:AlternateContent>
           <mc:Choice Requires="wps">
             <w:drawing>
-              <wp:anchor distT="0" distB="0" distL="114300" distR="114300" simplePos="0" relativeHeight="251693056" behindDoc="0" locked="0" layoutInCell="1" allowOverlap="1" wp14:anchorId="794A09DC" wp14:editId="286929B8">
+              <wp:anchor distT="0" distB="0" distL="114300" distR="114300" simplePos="0" relativeHeight="251693056" behindDoc="0" locked="0" layoutInCell="1" allowOverlap="1" wp14:anchorId="0F3C9C89" wp14:editId="234DE90C">
                 <wp:simplePos x="0" y="0"/>
                 <wp:positionH relativeFrom="column">
                   <wp:posOffset>2695699</wp:posOffset>
@@ -1629,7 +1054,7 @@
         <mc:AlternateContent>
           <mc:Choice Requires="wps">
             <w:drawing>
-              <wp:anchor distT="0" distB="0" distL="114300" distR="114300" simplePos="0" relativeHeight="251692032" behindDoc="0" locked="0" layoutInCell="1" allowOverlap="1" wp14:anchorId="657247CA" wp14:editId="6C390951">
+              <wp:anchor distT="0" distB="0" distL="114300" distR="114300" simplePos="0" relativeHeight="251692032" behindDoc="0" locked="0" layoutInCell="1" allowOverlap="1" wp14:anchorId="7EF22A74" wp14:editId="2B538DB7">
                 <wp:simplePos x="0" y="0"/>
                 <wp:positionH relativeFrom="column">
                   <wp:posOffset>1471930</wp:posOffset>
@@ -1695,7 +1120,7 @@
         <mc:AlternateContent>
           <mc:Choice Requires="wps">
             <w:drawing>
-              <wp:anchor distT="0" distB="0" distL="114300" distR="114300" simplePos="0" relativeHeight="251688960" behindDoc="0" locked="0" layoutInCell="1" allowOverlap="1" wp14:anchorId="632748B5" wp14:editId="751D3153">
+              <wp:anchor distT="0" distB="0" distL="114300" distR="114300" simplePos="0" relativeHeight="251688960" behindDoc="0" locked="0" layoutInCell="1" allowOverlap="1" wp14:anchorId="3F707CC6" wp14:editId="596F82DB">
                 <wp:simplePos x="0" y="0"/>
                 <wp:positionH relativeFrom="column">
                   <wp:posOffset>3384467</wp:posOffset>
@@ -1761,7 +1186,7 @@
         <mc:AlternateContent>
           <mc:Choice Requires="wps">
             <w:drawing>
-              <wp:anchor distT="0" distB="0" distL="114300" distR="114300" simplePos="0" relativeHeight="251685888" behindDoc="0" locked="0" layoutInCell="1" allowOverlap="1" wp14:anchorId="7BFA3ABB" wp14:editId="49AC0242">
+              <wp:anchor distT="0" distB="0" distL="114300" distR="114300" simplePos="0" relativeHeight="251685888" behindDoc="0" locked="0" layoutInCell="1" allowOverlap="1" wp14:anchorId="25FBFDFA" wp14:editId="4F4B214F">
                 <wp:simplePos x="0" y="0"/>
                 <wp:positionH relativeFrom="column">
                   <wp:posOffset>688769</wp:posOffset>
@@ -1827,7 +1252,7 @@
         <mc:AlternateContent>
           <mc:Choice Requires="wps">
             <w:drawing>
-              <wp:anchor distT="0" distB="0" distL="114300" distR="114300" simplePos="0" relativeHeight="251669504" behindDoc="0" locked="0" layoutInCell="1" allowOverlap="1" wp14:anchorId="66DF6E39" wp14:editId="24946F27">
+              <wp:anchor distT="0" distB="0" distL="114300" distR="114300" simplePos="0" relativeHeight="251669504" behindDoc="0" locked="0" layoutInCell="1" allowOverlap="1" wp14:anchorId="1049A41A" wp14:editId="74292919">
                 <wp:simplePos x="0" y="0"/>
                 <wp:positionH relativeFrom="column">
                   <wp:posOffset>6612700</wp:posOffset>
@@ -1909,7 +1334,7 @@
           </mc:Choice>
           <mc:Fallback>
             <w:pict>
-              <v:rect w14:anchorId="66DF6E39" id="Rectangle 6" o:spid="_x0000_s1033" style="position:absolute;margin-left:520.7pt;margin-top:147.35pt;width:115.9pt;height:48.6pt;z-index:251669504;visibility:visible;mso-wrap-style:square;mso-width-percent:0;mso-height-percent:0;mso-wrap-distance-left:9pt;mso-wrap-distance-top:0;mso-wrap-distance-right:9pt;mso-wrap-distance-bottom:0;mso-position-horizontal:absolute;mso-position-horizontal-relative:text;mso-position-vertical:absolute;mso-position-vertical-relative:text;mso-width-percent:0;mso-height-percent:0;mso-width-relative:margin;mso-height-relative:margin;v-text-anchor:middle" o:gfxdata="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" fillcolor="#5b9bd5 [3204]" strokecolor="#1f4d78 [1604]" strokeweight="1pt">
+              <v:rect w14:anchorId="1049A41A" id="Rectangle 6" o:spid="_x0000_s1028" style="position:absolute;margin-left:520.7pt;margin-top:147.35pt;width:115.9pt;height:48.6pt;z-index:251669504;visibility:visible;mso-wrap-style:square;mso-width-percent:0;mso-height-percent:0;mso-wrap-distance-left:9pt;mso-wrap-distance-top:0;mso-wrap-distance-right:9pt;mso-wrap-distance-bottom:0;mso-position-horizontal:absolute;mso-position-horizontal-relative:text;mso-position-vertical:absolute;mso-position-vertical-relative:text;mso-width-percent:0;mso-height-percent:0;mso-width-relative:margin;mso-height-relative:margin;v-text-anchor:middle" o:gfxdata="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" fillcolor="#5b9bd5 [3204]" strokecolor="#1f4d78 [1604]" strokeweight="1pt">
                 <v:textbox>
                   <w:txbxContent>
                     <w:p>
@@ -1942,7 +1367,7 @@
         <mc:AlternateContent>
           <mc:Choice Requires="wps">
             <w:drawing>
-              <wp:anchor distT="0" distB="0" distL="114300" distR="114300" simplePos="0" relativeHeight="251665408" behindDoc="0" locked="0" layoutInCell="1" allowOverlap="1" wp14:anchorId="6D78FAF7" wp14:editId="5540C0BA">
+              <wp:anchor distT="0" distB="0" distL="114300" distR="114300" simplePos="0" relativeHeight="251665408" behindDoc="0" locked="0" layoutInCell="1" allowOverlap="1" wp14:anchorId="6A1A9200" wp14:editId="185FF5D3">
                 <wp:simplePos x="0" y="0"/>
                 <wp:positionH relativeFrom="column">
                   <wp:posOffset>5878195</wp:posOffset>
@@ -2016,7 +1441,7 @@
           </mc:Choice>
           <mc:Fallback>
             <w:pict>
-              <v:rect w14:anchorId="6D78FAF7" id="Rectangle 4" o:spid="_x0000_s1034" style="position:absolute;margin-left:462.85pt;margin-top:34.25pt;width:115.9pt;height:23.35pt;z-index:251665408;visibility:visible;mso-wrap-style:square;mso-width-percent:0;mso-height-percent:0;mso-wrap-distance-left:9pt;mso-wrap-distance-top:0;mso-wrap-distance-right:9pt;mso-wrap-distance-bottom:0;mso-position-horizontal:absolute;mso-position-horizontal-relative:text;mso-position-vertical:absolute;mso-position-vertical-relative:text;mso-width-percent:0;mso-height-percent:0;mso-width-relative:margin;mso-height-relative:margin;v-text-anchor:middle" o:gfxdata="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" fillcolor="#5b9bd5 [3204]" strokecolor="#1f4d78 [1604]" strokeweight="1pt">
+              <v:rect w14:anchorId="6A1A9200" id="Rectangle 4" o:spid="_x0000_s1029" style="position:absolute;margin-left:462.85pt;margin-top:34.25pt;width:115.9pt;height:23.35pt;z-index:251665408;visibility:visible;mso-wrap-style:square;mso-width-percent:0;mso-height-percent:0;mso-wrap-distance-left:9pt;mso-wrap-distance-top:0;mso-wrap-distance-right:9pt;mso-wrap-distance-bottom:0;mso-position-horizontal:absolute;mso-position-horizontal-relative:text;mso-position-vertical:absolute;mso-position-vertical-relative:text;mso-width-percent:0;mso-height-percent:0;mso-width-relative:margin;mso-height-relative:margin;v-text-anchor:middle" o:gfxdata="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" fillcolor="#5b9bd5 [3204]" strokecolor="#1f4d78 [1604]" strokeweight="1pt">
                 <v:textbox>
                   <w:txbxContent>
                     <w:p>
@@ -2041,7 +1466,7 @@
         <mc:AlternateContent>
           <mc:Choice Requires="wps">
             <w:drawing>
-              <wp:anchor distT="0" distB="0" distL="114300" distR="114300" simplePos="0" relativeHeight="251679744" behindDoc="0" locked="0" layoutInCell="1" allowOverlap="1" wp14:anchorId="302E8819" wp14:editId="0427E979">
+              <wp:anchor distT="0" distB="0" distL="114300" distR="114300" simplePos="0" relativeHeight="251679744" behindDoc="0" locked="0" layoutInCell="1" allowOverlap="1" wp14:anchorId="346661BD" wp14:editId="56C07171">
                 <wp:simplePos x="0" y="0"/>
                 <wp:positionH relativeFrom="margin">
                   <wp:posOffset>0</wp:posOffset>
@@ -2109,7 +1534,13 @@
                               <w:rPr>
                                 <w:color w:val="000000" w:themeColor="text1"/>
                               </w:rPr>
-                              <w:t>NDV images</w:t>
+                              <w:t>NDI</w:t>
+                            </w:r>
+                            <w:r>
+                              <w:rPr>
+                                <w:color w:val="000000" w:themeColor="text1"/>
+                              </w:rPr>
+                              <w:t xml:space="preserve"> images</w:t>
                             </w:r>
                           </w:p>
                           <w:p>
@@ -2142,7 +1573,7 @@
           </mc:Choice>
           <mc:Fallback>
             <w:pict>
-              <v:rect w14:anchorId="302E8819" id="Rectangle 11" o:spid="_x0000_s1035" style="position:absolute;margin-left:0;margin-top:290.9pt;width:115.9pt;height:21.5pt;z-index:251679744;visibility:visible;mso-wrap-style:square;mso-width-percent:0;mso-height-percent:0;mso-wrap-distance-left:9pt;mso-wrap-distance-top:0;mso-wrap-distance-right:9pt;mso-wrap-distance-bottom:0;mso-position-horizontal:absolute;mso-position-horizontal-relative:margin;mso-position-vertical:absolute;mso-position-vertical-relative:text;mso-width-percent:0;mso-height-percent:0;mso-width-relative:margin;mso-height-relative:margin;v-text-anchor:middle" o:gfxdata="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" fillcolor="#cfcdcd [2894]" strokecolor="gray [1629]" strokeweight="1pt">
+              <v:rect w14:anchorId="346661BD" id="Rectangle 11" o:spid="_x0000_s1030" style="position:absolute;margin-left:0;margin-top:290.9pt;width:115.9pt;height:21.5pt;z-index:251679744;visibility:visible;mso-wrap-style:square;mso-width-percent:0;mso-height-percent:0;mso-wrap-distance-left:9pt;mso-wrap-distance-top:0;mso-wrap-distance-right:9pt;mso-wrap-distance-bottom:0;mso-position-horizontal:absolute;mso-position-horizontal-relative:margin;mso-position-vertical:absolute;mso-position-vertical-relative:text;mso-width-percent:0;mso-height-percent:0;mso-width-relative:margin;mso-height-relative:margin;v-text-anchor:middle" o:gfxdata="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" fillcolor="#cfcdcd [2894]" strokecolor="gray [1629]" strokeweight="1pt">
                 <v:textbox>
                   <w:txbxContent>
                     <w:p>
@@ -2156,7 +1587,13 @@
                         <w:rPr>
                           <w:color w:val="000000" w:themeColor="text1"/>
                         </w:rPr>
-                        <w:t>NDV images</w:t>
+                        <w:t>NDI</w:t>
+                      </w:r>
+                      <w:r>
+                        <w:rPr>
+                          <w:color w:val="000000" w:themeColor="text1"/>
+                        </w:rPr>
+                        <w:t xml:space="preserve"> images</w:t>
                       </w:r>
                     </w:p>
                     <w:p>
@@ -2182,7 +1619,7 @@
         <mc:AlternateContent>
           <mc:Choice Requires="wps">
             <w:drawing>
-              <wp:anchor distT="0" distB="0" distL="114300" distR="114300" simplePos="0" relativeHeight="251681792" behindDoc="0" locked="0" layoutInCell="1" allowOverlap="1" wp14:anchorId="0A3477E4" wp14:editId="19E80A65">
+              <wp:anchor distT="0" distB="0" distL="114300" distR="114300" simplePos="0" relativeHeight="251681792" behindDoc="0" locked="0" layoutInCell="1" allowOverlap="1" wp14:anchorId="2FCCD777" wp14:editId="6072BAC8">
                 <wp:simplePos x="0" y="0"/>
                 <wp:positionH relativeFrom="margin">
                   <wp:align>left</wp:align>
@@ -2246,25 +1683,17 @@
                                 <w:color w:val="000000" w:themeColor="text1"/>
                               </w:rPr>
                             </w:pPr>
-                            <w:proofErr w:type="spellStart"/>
                             <w:r>
                               <w:rPr>
                                 <w:color w:val="000000" w:themeColor="text1"/>
                               </w:rPr>
-                              <w:t>Haralick</w:t>
-                            </w:r>
-                            <w:proofErr w:type="spellEnd"/>
-                            <w:r>
-                              <w:rPr>
-                                <w:color w:val="000000" w:themeColor="text1"/>
-                              </w:rPr>
-                              <w:t xml:space="preserve"> </w:t>
+                              <w:t>Haralick NDI</w:t>
                             </w:r>
                             <w:r>
                               <w:rPr>
                                 <w:color w:val="000000" w:themeColor="text1"/>
                               </w:rPr>
-                              <w:t>NDV images</w:t>
+                              <w:t xml:space="preserve"> images</w:t>
                             </w:r>
                           </w:p>
                           <w:p>
@@ -2297,7 +1726,7 @@
           </mc:Choice>
           <mc:Fallback>
             <w:pict>
-              <v:rect w14:anchorId="0A3477E4" id="Rectangle 12" o:spid="_x0000_s1036" style="position:absolute;margin-left:0;margin-top:408.45pt;width:115.95pt;height:21.5pt;z-index:251681792;visibility:visible;mso-wrap-style:square;mso-width-percent:0;mso-height-percent:0;mso-wrap-distance-left:9pt;mso-wrap-distance-top:0;mso-wrap-distance-right:9pt;mso-wrap-distance-bottom:0;mso-position-horizontal:left;mso-position-horizontal-relative:margin;mso-position-vertical:absolute;mso-position-vertical-relative:text;mso-width-percent:0;mso-height-percent:0;mso-width-relative:margin;mso-height-relative:margin;v-text-anchor:middle" o:gfxdata="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" fillcolor="#cfcdcd [2894]" strokecolor="gray [1629]" strokeweight="1pt">
+              <v:rect w14:anchorId="2FCCD777" id="Rectangle 12" o:spid="_x0000_s1031" style="position:absolute;margin-left:0;margin-top:408.45pt;width:115.95pt;height:21.5pt;z-index:251681792;visibility:visible;mso-wrap-style:square;mso-width-percent:0;mso-height-percent:0;mso-wrap-distance-left:9pt;mso-wrap-distance-top:0;mso-wrap-distance-right:9pt;mso-wrap-distance-bottom:0;mso-position-horizontal:left;mso-position-horizontal-relative:margin;mso-position-vertical:absolute;mso-position-vertical-relative:text;mso-width-percent:0;mso-height-percent:0;mso-width-relative:margin;mso-height-relative:margin;v-text-anchor:middle" o:gfxdata="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" fillcolor="#cfcdcd [2894]" strokecolor="gray [1629]" strokeweight="1pt">
                 <v:textbox>
                   <w:txbxContent>
                     <w:p>
@@ -2307,25 +1736,17 @@
                           <w:color w:val="000000" w:themeColor="text1"/>
                         </w:rPr>
                       </w:pPr>
-                      <w:proofErr w:type="spellStart"/>
                       <w:r>
                         <w:rPr>
                           <w:color w:val="000000" w:themeColor="text1"/>
                         </w:rPr>
-                        <w:t>Haralick</w:t>
-                      </w:r>
-                      <w:proofErr w:type="spellEnd"/>
-                      <w:r>
-                        <w:rPr>
-                          <w:color w:val="000000" w:themeColor="text1"/>
-                        </w:rPr>
-                        <w:t xml:space="preserve"> </w:t>
+                        <w:t>Haralick NDI</w:t>
                       </w:r>
                       <w:r>
                         <w:rPr>
                           <w:color w:val="000000" w:themeColor="text1"/>
                         </w:rPr>
-                        <w:t>NDV images</w:t>
+                        <w:t xml:space="preserve"> images</w:t>
                       </w:r>
                     </w:p>
                     <w:p>
@@ -2351,7 +1772,7 @@
         <mc:AlternateContent>
           <mc:Choice Requires="wps">
             <w:drawing>
-              <wp:anchor distT="0" distB="0" distL="114300" distR="114300" simplePos="0" relativeHeight="251677696" behindDoc="0" locked="0" layoutInCell="1" allowOverlap="1" wp14:anchorId="75E390BE" wp14:editId="3634B0E0">
+              <wp:anchor distT="0" distB="0" distL="114300" distR="114300" simplePos="0" relativeHeight="251677696" behindDoc="0" locked="0" layoutInCell="1" allowOverlap="1" wp14:anchorId="2C748098" wp14:editId="0C761D51">
                 <wp:simplePos x="0" y="0"/>
                 <wp:positionH relativeFrom="column">
                   <wp:posOffset>6352771</wp:posOffset>
@@ -2430,7 +1851,7 @@
           </mc:Choice>
           <mc:Fallback>
             <w:pict>
-              <v:rect w14:anchorId="75E390BE" id="Rectangle 10" o:spid="_x0000_s1037" style="position:absolute;margin-left:500.2pt;margin-top:360.9pt;width:115.95pt;height:21.5pt;z-index:251677696;visibility:visible;mso-wrap-style:square;mso-width-percent:0;mso-height-percent:0;mso-wrap-distance-left:9pt;mso-wrap-distance-top:0;mso-wrap-distance-right:9pt;mso-wrap-distance-bottom:0;mso-position-horizontal:absolute;mso-position-horizontal-relative:text;mso-position-vertical:absolute;mso-position-vertical-relative:text;mso-width-percent:0;mso-height-percent:0;mso-width-relative:margin;mso-height-relative:margin;v-text-anchor:middle" o:gfxdata="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" fillcolor="#5b9bd5 [3204]" strokecolor="#1f4d78 [1604]" strokeweight="1pt">
+              <v:rect w14:anchorId="2C748098" id="Rectangle 10" o:spid="_x0000_s1032" style="position:absolute;margin-left:500.2pt;margin-top:360.9pt;width:115.95pt;height:21.5pt;z-index:251677696;visibility:visible;mso-wrap-style:square;mso-width-percent:0;mso-height-percent:0;mso-wrap-distance-left:9pt;mso-wrap-distance-top:0;mso-wrap-distance-right:9pt;mso-wrap-distance-bottom:0;mso-position-horizontal:absolute;mso-position-horizontal-relative:text;mso-position-vertical:absolute;mso-position-vertical-relative:text;mso-width-percent:0;mso-height-percent:0;mso-width-relative:margin;mso-height-relative:margin;v-text-anchor:middle" o:gfxdata="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" fillcolor="#5b9bd5 [3204]" strokecolor="#1f4d78 [1604]" strokeweight="1pt">
                 <v:textbox>
                   <w:txbxContent>
                     <w:p>
@@ -2460,7 +1881,7 @@
         <mc:AlternateContent>
           <mc:Choice Requires="wps">
             <w:drawing>
-              <wp:anchor distT="0" distB="0" distL="114300" distR="114300" simplePos="0" relativeHeight="251675648" behindDoc="0" locked="0" layoutInCell="1" allowOverlap="1" wp14:anchorId="1E7251ED" wp14:editId="22BDAEB1">
+              <wp:anchor distT="0" distB="0" distL="114300" distR="114300" simplePos="0" relativeHeight="251675648" behindDoc="0" locked="0" layoutInCell="1" allowOverlap="1" wp14:anchorId="2A4F5497" wp14:editId="406CE61E">
                 <wp:simplePos x="0" y="0"/>
                 <wp:positionH relativeFrom="column">
                   <wp:posOffset>4403024</wp:posOffset>
@@ -2517,22 +1938,12 @@
                                 <w:color w:val="000000" w:themeColor="text1"/>
                               </w:rPr>
                             </w:pPr>
-                            <w:proofErr w:type="spellStart"/>
-                            <w:proofErr w:type="gramStart"/>
                             <w:r>
                               <w:rPr>
                                 <w:color w:val="000000" w:themeColor="text1"/>
                               </w:rPr>
-                              <w:t>d</w:t>
+                              <w:t>datapixelscombXD</w:t>
                             </w:r>
-                            <w:r>
-                              <w:rPr>
-                                <w:color w:val="000000" w:themeColor="text1"/>
-                              </w:rPr>
-                              <w:t>atapixelscombXD</w:t>
-                            </w:r>
-                            <w:proofErr w:type="spellEnd"/>
-                            <w:proofErr w:type="gramEnd"/>
                           </w:p>
                           <w:p>
                             <w:pPr>
@@ -2564,7 +1975,7 @@
           </mc:Choice>
           <mc:Fallback>
             <w:pict>
-              <v:rect w14:anchorId="1E7251ED" id="Rectangle 9" o:spid="_x0000_s1038" style="position:absolute;margin-left:346.7pt;margin-top:404.65pt;width:115.95pt;height:29.9pt;z-index:251675648;visibility:visible;mso-wrap-style:square;mso-width-percent:0;mso-height-percent:0;mso-wrap-distance-left:9pt;mso-wrap-distance-top:0;mso-wrap-distance-right:9pt;mso-wrap-distance-bottom:0;mso-position-horizontal:absolute;mso-position-horizontal-relative:text;mso-position-vertical:absolute;mso-position-vertical-relative:text;mso-width-percent:0;mso-height-percent:0;mso-width-relative:margin;mso-height-relative:margin;v-text-anchor:middle" o:gfxdata="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" fillcolor="#ffe599 [1303]" strokecolor="#1f4d78 [1604]" strokeweight="1pt">
+              <v:rect w14:anchorId="2A4F5497" id="Rectangle 9" o:spid="_x0000_s1033" style="position:absolute;margin-left:346.7pt;margin-top:404.65pt;width:115.95pt;height:29.9pt;z-index:251675648;visibility:visible;mso-wrap-style:square;mso-width-percent:0;mso-height-percent:0;mso-wrap-distance-left:9pt;mso-wrap-distance-top:0;mso-wrap-distance-right:9pt;mso-wrap-distance-bottom:0;mso-position-horizontal:absolute;mso-position-horizontal-relative:text;mso-position-vertical:absolute;mso-position-vertical-relative:text;mso-width-percent:0;mso-height-percent:0;mso-width-relative:margin;mso-height-relative:margin;v-text-anchor:middle" o:gfxdata="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" fillcolor="#ffe599 [1303]" strokecolor="#1f4d78 [1604]" strokeweight="1pt">
                 <v:textbox>
                   <w:txbxContent>
                     <w:p>
@@ -2574,22 +1985,12 @@
                           <w:color w:val="000000" w:themeColor="text1"/>
                         </w:rPr>
                       </w:pPr>
-                      <w:proofErr w:type="spellStart"/>
-                      <w:proofErr w:type="gramStart"/>
                       <w:r>
                         <w:rPr>
                           <w:color w:val="000000" w:themeColor="text1"/>
                         </w:rPr>
-                        <w:t>d</w:t>
+                        <w:t>datapixelscombXD</w:t>
                       </w:r>
-                      <w:r>
-                        <w:rPr>
-                          <w:color w:val="000000" w:themeColor="text1"/>
-                        </w:rPr>
-                        <w:t>atapixelscombXD</w:t>
-                      </w:r>
-                      <w:proofErr w:type="spellEnd"/>
-                      <w:proofErr w:type="gramEnd"/>
                     </w:p>
                     <w:p>
                       <w:pPr>
@@ -2613,7 +2014,7 @@
         <mc:AlternateContent>
           <mc:Choice Requires="wps">
             <w:drawing>
-              <wp:anchor distT="0" distB="0" distL="114300" distR="114300" simplePos="0" relativeHeight="251673600" behindDoc="0" locked="0" layoutInCell="1" allowOverlap="1" wp14:anchorId="61E37B9D" wp14:editId="6F0A2287">
+              <wp:anchor distT="0" distB="0" distL="114300" distR="114300" simplePos="0" relativeHeight="251673600" behindDoc="0" locked="0" layoutInCell="1" allowOverlap="1" wp14:anchorId="2CC4EEC2" wp14:editId="1A08447F">
                 <wp:simplePos x="0" y="0"/>
                 <wp:positionH relativeFrom="column">
                   <wp:posOffset>4405745</wp:posOffset>
@@ -2670,22 +2071,12 @@
                                 <w:color w:val="000000" w:themeColor="text1"/>
                               </w:rPr>
                             </w:pPr>
-                            <w:proofErr w:type="spellStart"/>
-                            <w:proofErr w:type="gramStart"/>
                             <w:r>
                               <w:rPr>
                                 <w:color w:val="000000" w:themeColor="text1"/>
                               </w:rPr>
-                              <w:t>d</w:t>
+                              <w:t>datapixelscombXC</w:t>
                             </w:r>
-                            <w:r>
-                              <w:rPr>
-                                <w:color w:val="000000" w:themeColor="text1"/>
-                              </w:rPr>
-                              <w:t>atapixelscombXC</w:t>
-                            </w:r>
-                            <w:proofErr w:type="spellEnd"/>
-                            <w:proofErr w:type="gramEnd"/>
                           </w:p>
                           <w:p>
                             <w:pPr>
@@ -2717,7 +2108,7 @@
           </mc:Choice>
           <mc:Fallback>
             <w:pict>
-              <v:rect w14:anchorId="61E37B9D" id="Rectangle 8" o:spid="_x0000_s1039" style="position:absolute;margin-left:346.9pt;margin-top:354.4pt;width:115.95pt;height:29.9pt;z-index:251673600;visibility:visible;mso-wrap-style:square;mso-width-percent:0;mso-height-percent:0;mso-wrap-distance-left:9pt;mso-wrap-distance-top:0;mso-wrap-distance-right:9pt;mso-wrap-distance-bottom:0;mso-position-horizontal:absolute;mso-position-horizontal-relative:text;mso-position-vertical:absolute;mso-position-vertical-relative:text;mso-width-percent:0;mso-height-percent:0;mso-width-relative:margin;mso-height-relative:margin;v-text-anchor:middle" o:gfxdata="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" fillcolor="#ffe599 [1303]" strokecolor="#1f4d78 [1604]" strokeweight="1pt">
+              <v:rect w14:anchorId="2CC4EEC2" id="Rectangle 8" o:spid="_x0000_s1034" style="position:absolute;margin-left:346.9pt;margin-top:354.4pt;width:115.95pt;height:29.9pt;z-index:251673600;visibility:visible;mso-wrap-style:square;mso-width-percent:0;mso-height-percent:0;mso-wrap-distance-left:9pt;mso-wrap-distance-top:0;mso-wrap-distance-right:9pt;mso-wrap-distance-bottom:0;mso-position-horizontal:absolute;mso-position-horizontal-relative:text;mso-position-vertical:absolute;mso-position-vertical-relative:text;mso-width-percent:0;mso-height-percent:0;mso-width-relative:margin;mso-height-relative:margin;v-text-anchor:middle" o:gfxdata="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" fillcolor="#ffe599 [1303]" strokecolor="#1f4d78 [1604]" strokeweight="1pt">
                 <v:textbox>
                   <w:txbxContent>
                     <w:p>
@@ -2727,22 +2118,12 @@
                           <w:color w:val="000000" w:themeColor="text1"/>
                         </w:rPr>
                       </w:pPr>
-                      <w:proofErr w:type="spellStart"/>
-                      <w:proofErr w:type="gramStart"/>
                       <w:r>
                         <w:rPr>
                           <w:color w:val="000000" w:themeColor="text1"/>
                         </w:rPr>
-                        <w:t>d</w:t>
+                        <w:t>datapixelscombXC</w:t>
                       </w:r>
-                      <w:r>
-                        <w:rPr>
-                          <w:color w:val="000000" w:themeColor="text1"/>
-                        </w:rPr>
-                        <w:t>atapixelscombXC</w:t>
-                      </w:r>
-                      <w:proofErr w:type="spellEnd"/>
-                      <w:proofErr w:type="gramEnd"/>
                     </w:p>
                     <w:p>
                       <w:pPr>
@@ -2766,7 +2147,7 @@
         <mc:AlternateContent>
           <mc:Choice Requires="wps">
             <w:drawing>
-              <wp:anchor distT="0" distB="0" distL="114300" distR="114300" simplePos="0" relativeHeight="251671552" behindDoc="0" locked="0" layoutInCell="1" allowOverlap="1" wp14:anchorId="72DB95D8" wp14:editId="6D106299">
+              <wp:anchor distT="0" distB="0" distL="114300" distR="114300" simplePos="0" relativeHeight="251671552" behindDoc="0" locked="0" layoutInCell="1" allowOverlap="1" wp14:anchorId="4A388292" wp14:editId="74F5EAFC">
                 <wp:simplePos x="0" y="0"/>
                 <wp:positionH relativeFrom="column">
                   <wp:posOffset>4406307</wp:posOffset>
@@ -2823,22 +2204,12 @@
                                 <w:color w:val="000000" w:themeColor="text1"/>
                               </w:rPr>
                             </w:pPr>
-                            <w:proofErr w:type="spellStart"/>
-                            <w:proofErr w:type="gramStart"/>
                             <w:r>
                               <w:rPr>
                                 <w:color w:val="000000" w:themeColor="text1"/>
                               </w:rPr>
-                              <w:t>d</w:t>
+                              <w:t>datapixelscombXA</w:t>
                             </w:r>
-                            <w:r>
-                              <w:rPr>
-                                <w:color w:val="000000" w:themeColor="text1"/>
-                              </w:rPr>
-                              <w:t>atapixelscombXA</w:t>
-                            </w:r>
-                            <w:proofErr w:type="spellEnd"/>
-                            <w:proofErr w:type="gramEnd"/>
                           </w:p>
                           <w:p>
                             <w:pPr>
@@ -2847,22 +2218,12 @@
                                 <w:color w:val="000000" w:themeColor="text1"/>
                               </w:rPr>
                             </w:pPr>
-                            <w:proofErr w:type="spellStart"/>
-                            <w:proofErr w:type="gramStart"/>
                             <w:r>
                               <w:rPr>
                                 <w:color w:val="000000" w:themeColor="text1"/>
                               </w:rPr>
-                              <w:t>d</w:t>
+                              <w:t>datapixelscombXB</w:t>
                             </w:r>
-                            <w:r>
-                              <w:rPr>
-                                <w:color w:val="000000" w:themeColor="text1"/>
-                              </w:rPr>
-                              <w:t>atapixelscombXB</w:t>
-                            </w:r>
-                            <w:proofErr w:type="spellEnd"/>
-                            <w:proofErr w:type="gramEnd"/>
                           </w:p>
                           <w:p>
                             <w:pPr>
@@ -2902,7 +2263,7 @@
           </mc:Choice>
           <mc:Fallback>
             <w:pict>
-              <v:rect w14:anchorId="72DB95D8" id="Rectangle 7" o:spid="_x0000_s1040" style="position:absolute;margin-left:346.95pt;margin-top:282.35pt;width:115.95pt;height:55.15pt;z-index:251671552;visibility:visible;mso-wrap-style:square;mso-width-percent:0;mso-height-percent:0;mso-wrap-distance-left:9pt;mso-wrap-distance-top:0;mso-wrap-distance-right:9pt;mso-wrap-distance-bottom:0;mso-position-horizontal:absolute;mso-position-horizontal-relative:text;mso-position-vertical:absolute;mso-position-vertical-relative:text;mso-width-percent:0;mso-height-percent:0;mso-width-relative:margin;mso-height-relative:margin;v-text-anchor:middle" o:gfxdata="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" fillcolor="#ffe599 [1303]" strokecolor="#1f4d78 [1604]" strokeweight="1pt">
+              <v:rect w14:anchorId="4A388292" id="Rectangle 7" o:spid="_x0000_s1035" style="position:absolute;margin-left:346.95pt;margin-top:282.35pt;width:115.95pt;height:55.15pt;z-index:251671552;visibility:visible;mso-wrap-style:square;mso-width-percent:0;mso-height-percent:0;mso-wrap-distance-left:9pt;mso-wrap-distance-top:0;mso-wrap-distance-right:9pt;mso-wrap-distance-bottom:0;mso-position-horizontal:absolute;mso-position-horizontal-relative:text;mso-position-vertical:absolute;mso-position-vertical-relative:text;mso-width-percent:0;mso-height-percent:0;mso-width-relative:margin;mso-height-relative:margin;v-text-anchor:middle" o:gfxdata="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" fillcolor="#ffe599 [1303]" strokecolor="#1f4d78 [1604]" strokeweight="1pt">
                 <v:textbox>
                   <w:txbxContent>
                     <w:p>
@@ -2912,22 +2273,12 @@
                           <w:color w:val="000000" w:themeColor="text1"/>
                         </w:rPr>
                       </w:pPr>
-                      <w:proofErr w:type="spellStart"/>
-                      <w:proofErr w:type="gramStart"/>
                       <w:r>
                         <w:rPr>
                           <w:color w:val="000000" w:themeColor="text1"/>
                         </w:rPr>
-                        <w:t>d</w:t>
+                        <w:t>datapixelscombXA</w:t>
                       </w:r>
-                      <w:r>
-                        <w:rPr>
-                          <w:color w:val="000000" w:themeColor="text1"/>
-                        </w:rPr>
-                        <w:t>atapixelscombXA</w:t>
-                      </w:r>
-                      <w:proofErr w:type="spellEnd"/>
-                      <w:proofErr w:type="gramEnd"/>
                     </w:p>
                     <w:p>
                       <w:pPr>
@@ -2936,22 +2287,12 @@
                           <w:color w:val="000000" w:themeColor="text1"/>
                         </w:rPr>
                       </w:pPr>
-                      <w:proofErr w:type="spellStart"/>
-                      <w:proofErr w:type="gramStart"/>
                       <w:r>
                         <w:rPr>
                           <w:color w:val="000000" w:themeColor="text1"/>
                         </w:rPr>
-                        <w:t>d</w:t>
+                        <w:t>datapixelscombXB</w:t>
                       </w:r>
-                      <w:r>
-                        <w:rPr>
-                          <w:color w:val="000000" w:themeColor="text1"/>
-                        </w:rPr>
-                        <w:t>atapixelscombXB</w:t>
-                      </w:r>
-                      <w:proofErr w:type="spellEnd"/>
-                      <w:proofErr w:type="gramEnd"/>
                     </w:p>
                     <w:p>
                       <w:pPr>
@@ -2983,7 +2324,7 @@
         <mc:AlternateContent>
           <mc:Choice Requires="wps">
             <w:drawing>
-              <wp:anchor distT="0" distB="0" distL="114300" distR="114300" simplePos="0" relativeHeight="251667456" behindDoc="0" locked="0" layoutInCell="1" allowOverlap="1" wp14:anchorId="28A36D69" wp14:editId="20A9294B">
+              <wp:anchor distT="0" distB="0" distL="114300" distR="114300" simplePos="0" relativeHeight="251667456" behindDoc="0" locked="0" layoutInCell="1" allowOverlap="1" wp14:anchorId="1944BE7C" wp14:editId="7D4C551D">
                 <wp:simplePos x="0" y="0"/>
                 <wp:positionH relativeFrom="column">
                   <wp:posOffset>4641182</wp:posOffset>
@@ -3044,21 +2385,7 @@
                               <w:rPr>
                                 <w:color w:val="000000" w:themeColor="text1"/>
                               </w:rPr>
-                              <w:t xml:space="preserve">Single </w:t>
-                            </w:r>
-                            <w:proofErr w:type="spellStart"/>
-                            <w:r>
-                              <w:rPr>
-                                <w:color w:val="000000" w:themeColor="text1"/>
-                              </w:rPr>
-                              <w:t>ndi</w:t>
-                            </w:r>
-                            <w:proofErr w:type="spellEnd"/>
-                            <w:r>
-                              <w:rPr>
-                                <w:color w:val="000000" w:themeColor="text1"/>
-                              </w:rPr>
-                              <w:t xml:space="preserve"> table</w:t>
+                              <w:t>Single ndi table</w:t>
                             </w:r>
                           </w:p>
                         </w:txbxContent>
@@ -3083,7 +2410,7 @@
           </mc:Choice>
           <mc:Fallback>
             <w:pict>
-              <v:rect w14:anchorId="28A36D69" id="Rectangle 5" o:spid="_x0000_s1041" style="position:absolute;margin-left:365.45pt;margin-top:140.05pt;width:115.95pt;height:70.15pt;z-index:251667456;visibility:visible;mso-wrap-style:square;mso-width-percent:0;mso-height-percent:0;mso-wrap-distance-left:9pt;mso-wrap-distance-top:0;mso-wrap-distance-right:9pt;mso-wrap-distance-bottom:0;mso-position-horizontal:absolute;mso-position-horizontal-relative:text;mso-position-vertical:absolute;mso-position-vertical-relative:text;mso-width-percent:0;mso-height-percent:0;mso-width-relative:margin;mso-height-relative:margin;v-text-anchor:middle" o:gfxdata="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" fillcolor="#ffe599 [1303]" strokecolor="#1f4d78 [1604]" strokeweight="1pt">
+              <v:rect w14:anchorId="1944BE7C" id="Rectangle 5" o:spid="_x0000_s1036" style="position:absolute;margin-left:365.45pt;margin-top:140.05pt;width:115.95pt;height:70.15pt;z-index:251667456;visibility:visible;mso-wrap-style:square;mso-width-percent:0;mso-height-percent:0;mso-wrap-distance-left:9pt;mso-wrap-distance-top:0;mso-wrap-distance-right:9pt;mso-wrap-distance-bottom:0;mso-position-horizontal:absolute;mso-position-horizontal-relative:text;mso-position-vertical:absolute;mso-position-vertical-relative:text;mso-width-percent:0;mso-height-percent:0;mso-width-relative:margin;mso-height-relative:margin;v-text-anchor:middle" o:gfxdata="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" fillcolor="#ffe599 [1303]" strokecolor="#1f4d78 [1604]" strokeweight="1pt">
                 <v:textbox>
                   <w:txbxContent>
                     <w:p>
@@ -3097,21 +2424,7 @@
                         <w:rPr>
                           <w:color w:val="000000" w:themeColor="text1"/>
                         </w:rPr>
-                        <w:t xml:space="preserve">Single </w:t>
-                      </w:r>
-                      <w:proofErr w:type="spellStart"/>
-                      <w:r>
-                        <w:rPr>
-                          <w:color w:val="000000" w:themeColor="text1"/>
-                        </w:rPr>
-                        <w:t>ndi</w:t>
-                      </w:r>
-                      <w:proofErr w:type="spellEnd"/>
-                      <w:r>
-                        <w:rPr>
-                          <w:color w:val="000000" w:themeColor="text1"/>
-                        </w:rPr>
-                        <w:t xml:space="preserve"> table</w:t>
+                        <w:t>Single ndi table</w:t>
                       </w:r>
                     </w:p>
                   </w:txbxContent>
@@ -3128,7 +2441,7 @@
         <mc:AlternateContent>
           <mc:Choice Requires="wps">
             <w:drawing>
-              <wp:anchor distT="0" distB="0" distL="114300" distR="114300" simplePos="0" relativeHeight="251663360" behindDoc="0" locked="0" layoutInCell="1" allowOverlap="1" wp14:anchorId="14A1D50D" wp14:editId="1F770D0C">
+              <wp:anchor distT="0" distB="0" distL="114300" distR="114300" simplePos="0" relativeHeight="251663360" behindDoc="0" locked="0" layoutInCell="1" allowOverlap="1" wp14:anchorId="746A30F8" wp14:editId="28E5889D">
                 <wp:simplePos x="0" y="0"/>
                 <wp:positionH relativeFrom="column">
                   <wp:posOffset>4025735</wp:posOffset>
@@ -3185,16 +2498,12 @@
                                 <w:color w:val="000000" w:themeColor="text1"/>
                               </w:rPr>
                             </w:pPr>
-                            <w:proofErr w:type="spellStart"/>
-                            <w:proofErr w:type="gramStart"/>
                             <w:r>
                               <w:rPr>
                                 <w:color w:val="000000" w:themeColor="text1"/>
                               </w:rPr>
                               <w:t>datapixelscombx</w:t>
                             </w:r>
-                            <w:proofErr w:type="spellEnd"/>
-                            <w:proofErr w:type="gramEnd"/>
                           </w:p>
                           <w:p>
                             <w:pPr>
@@ -3203,22 +2512,12 @@
                                 <w:color w:val="000000" w:themeColor="text1"/>
                               </w:rPr>
                             </w:pPr>
-                            <w:proofErr w:type="spellStart"/>
-                            <w:proofErr w:type="gramStart"/>
                             <w:r>
                               <w:rPr>
                                 <w:color w:val="000000" w:themeColor="text1"/>
                               </w:rPr>
-                              <w:t>datapixelscombx+</w:t>
+                              <w:t>datapixelscombx+IDS</w:t>
                             </w:r>
-                            <w:proofErr w:type="gramEnd"/>
-                            <w:r>
-                              <w:rPr>
-                                <w:color w:val="000000" w:themeColor="text1"/>
-                              </w:rPr>
-                              <w:t>IDS</w:t>
-                            </w:r>
-                            <w:proofErr w:type="spellEnd"/>
                           </w:p>
                           <w:p>
                             <w:pPr>
@@ -3227,16 +2526,12 @@
                                 <w:color w:val="000000" w:themeColor="text1"/>
                               </w:rPr>
                             </w:pPr>
-                            <w:proofErr w:type="spellStart"/>
-                            <w:proofErr w:type="gramStart"/>
                             <w:r>
                               <w:rPr>
                                 <w:color w:val="000000" w:themeColor="text1"/>
                               </w:rPr>
                               <w:t>datapixelsComY</w:t>
                             </w:r>
-                            <w:proofErr w:type="spellEnd"/>
-                            <w:proofErr w:type="gramEnd"/>
                           </w:p>
                         </w:txbxContent>
                       </wps:txbx>
@@ -3260,7 +2555,7 @@
           </mc:Choice>
           <mc:Fallback>
             <w:pict>
-              <v:rect w14:anchorId="14A1D50D" id="Rectangle 3" o:spid="_x0000_s1042" style="position:absolute;margin-left:317pt;margin-top:15.9pt;width:115.95pt;height:70.15pt;z-index:251663360;visibility:visible;mso-wrap-style:square;mso-width-percent:0;mso-height-percent:0;mso-wrap-distance-left:9pt;mso-wrap-distance-top:0;mso-wrap-distance-right:9pt;mso-wrap-distance-bottom:0;mso-position-horizontal:absolute;mso-position-horizontal-relative:text;mso-position-vertical:absolute;mso-position-vertical-relative:text;mso-width-percent:0;mso-height-percent:0;mso-width-relative:margin;mso-height-relative:margin;v-text-anchor:middle" o:gfxdata="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" fillcolor="#ffe599 [1303]" strokecolor="#1f4d78 [1604]" strokeweight="1pt">
+              <v:rect w14:anchorId="746A30F8" id="Rectangle 3" o:spid="_x0000_s1037" style="position:absolute;margin-left:317pt;margin-top:15.9pt;width:115.95pt;height:70.15pt;z-index:251663360;visibility:visible;mso-wrap-style:square;mso-width-percent:0;mso-height-percent:0;mso-wrap-distance-left:9pt;mso-wrap-distance-top:0;mso-wrap-distance-right:9pt;mso-wrap-distance-bottom:0;mso-position-horizontal:absolute;mso-position-horizontal-relative:text;mso-position-vertical:absolute;mso-position-vertical-relative:text;mso-width-percent:0;mso-height-percent:0;mso-width-relative:margin;mso-height-relative:margin;v-text-anchor:middle" o:gfxdata="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" fillcolor="#ffe599 [1303]" strokecolor="#1f4d78 [1604]" strokeweight="1pt">
                 <v:textbox>
                   <w:txbxContent>
                     <w:p>
@@ -3270,16 +2565,12 @@
                           <w:color w:val="000000" w:themeColor="text1"/>
                         </w:rPr>
                       </w:pPr>
-                      <w:proofErr w:type="spellStart"/>
-                      <w:proofErr w:type="gramStart"/>
                       <w:r>
                         <w:rPr>
                           <w:color w:val="000000" w:themeColor="text1"/>
                         </w:rPr>
                         <w:t>datapixelscombx</w:t>
                       </w:r>
-                      <w:proofErr w:type="spellEnd"/>
-                      <w:proofErr w:type="gramEnd"/>
                     </w:p>
                     <w:p>
                       <w:pPr>
@@ -3288,22 +2579,12 @@
                           <w:color w:val="000000" w:themeColor="text1"/>
                         </w:rPr>
                       </w:pPr>
-                      <w:proofErr w:type="spellStart"/>
-                      <w:proofErr w:type="gramStart"/>
                       <w:r>
                         <w:rPr>
                           <w:color w:val="000000" w:themeColor="text1"/>
                         </w:rPr>
-                        <w:t>datapixelscombx+</w:t>
+                        <w:t>datapixelscombx+IDS</w:t>
                       </w:r>
-                      <w:proofErr w:type="gramEnd"/>
-                      <w:r>
-                        <w:rPr>
-                          <w:color w:val="000000" w:themeColor="text1"/>
-                        </w:rPr>
-                        <w:t>IDS</w:t>
-                      </w:r>
-                      <w:proofErr w:type="spellEnd"/>
                     </w:p>
                     <w:p>
                       <w:pPr>
@@ -3312,16 +2593,12 @@
                           <w:color w:val="000000" w:themeColor="text1"/>
                         </w:rPr>
                       </w:pPr>
-                      <w:proofErr w:type="spellStart"/>
-                      <w:proofErr w:type="gramStart"/>
                       <w:r>
                         <w:rPr>
                           <w:color w:val="000000" w:themeColor="text1"/>
                         </w:rPr>
                         <w:t>datapixelsComY</w:t>
                       </w:r>
-                      <w:proofErr w:type="spellEnd"/>
-                      <w:proofErr w:type="gramEnd"/>
                     </w:p>
                   </w:txbxContent>
                 </v:textbox>
@@ -3337,7 +2614,7 @@
         <mc:AlternateContent>
           <mc:Choice Requires="wps">
             <w:drawing>
-              <wp:anchor distT="0" distB="0" distL="114300" distR="114300" simplePos="0" relativeHeight="251659264" behindDoc="0" locked="0" layoutInCell="1" allowOverlap="1" wp14:anchorId="353C371D" wp14:editId="621B1E63">
+              <wp:anchor distT="0" distB="0" distL="114300" distR="114300" simplePos="0" relativeHeight="251659264" behindDoc="0" locked="0" layoutInCell="1" allowOverlap="1" wp14:anchorId="08B6C5E1" wp14:editId="66D21038">
                 <wp:simplePos x="0" y="0"/>
                 <wp:positionH relativeFrom="column">
                   <wp:posOffset>1887863</wp:posOffset>
@@ -3401,7 +2678,6 @@
                                 <w:color w:val="000000" w:themeColor="text1"/>
                               </w:rPr>
                             </w:pPr>
-                            <w:proofErr w:type="gramStart"/>
                             <w:r>
                               <w:rPr>
                                 <w:color w:val="000000" w:themeColor="text1"/>
@@ -3412,14 +2688,7 @@
                               <w:rPr>
                                 <w:color w:val="000000" w:themeColor="text1"/>
                               </w:rPr>
-                              <w:t>ultiband</w:t>
-                            </w:r>
-                            <w:proofErr w:type="gramEnd"/>
-                            <w:r>
-                              <w:rPr>
-                                <w:color w:val="000000" w:themeColor="text1"/>
-                              </w:rPr>
-                              <w:t xml:space="preserve"> image</w:t>
+                              <w:t>ultiband image</w:t>
                             </w:r>
                           </w:p>
                         </w:txbxContent>
@@ -3444,7 +2713,7 @@
           </mc:Choice>
           <mc:Fallback>
             <w:pict>
-              <v:rect w14:anchorId="353C371D" id="Rectangle 1" o:spid="_x0000_s1043" style="position:absolute;margin-left:148.65pt;margin-top:142.1pt;width:115.95pt;height:55.15pt;z-index:251659264;visibility:visible;mso-wrap-style:square;mso-width-percent:0;mso-height-percent:0;mso-wrap-distance-left:9pt;mso-wrap-distance-top:0;mso-wrap-distance-right:9pt;mso-wrap-distance-bottom:0;mso-position-horizontal:absolute;mso-position-horizontal-relative:text;mso-position-vertical:absolute;mso-position-vertical-relative:text;mso-width-percent:0;mso-height-percent:0;mso-width-relative:margin;mso-height-relative:margin;v-text-anchor:middle" o:gfxdata="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" fillcolor="#cfcdcd [2894]" strokecolor="gray [1629]" strokeweight="1pt">
+              <v:rect w14:anchorId="08B6C5E1" id="Rectangle 1" o:spid="_x0000_s1038" style="position:absolute;margin-left:148.65pt;margin-top:142.1pt;width:115.95pt;height:55.15pt;z-index:251659264;visibility:visible;mso-wrap-style:square;mso-width-percent:0;mso-height-percent:0;mso-wrap-distance-left:9pt;mso-wrap-distance-top:0;mso-wrap-distance-right:9pt;mso-wrap-distance-bottom:0;mso-position-horizontal:absolute;mso-position-horizontal-relative:text;mso-position-vertical:absolute;mso-position-vertical-relative:text;mso-width-percent:0;mso-height-percent:0;mso-width-relative:margin;mso-height-relative:margin;v-text-anchor:middle" o:gfxdata="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" fillcolor="#cfcdcd [2894]" strokecolor="gray [1629]" strokeweight="1pt">
                 <v:textbox>
                   <w:txbxContent>
                     <w:p>
@@ -3454,7 +2723,6 @@
                           <w:color w:val="000000" w:themeColor="text1"/>
                         </w:rPr>
                       </w:pPr>
-                      <w:proofErr w:type="gramStart"/>
                       <w:r>
                         <w:rPr>
                           <w:color w:val="000000" w:themeColor="text1"/>
@@ -3465,14 +2733,7 @@
                         <w:rPr>
                           <w:color w:val="000000" w:themeColor="text1"/>
                         </w:rPr>
-                        <w:t>ultiband</w:t>
-                      </w:r>
-                      <w:proofErr w:type="gramEnd"/>
-                      <w:r>
-                        <w:rPr>
-                          <w:color w:val="000000" w:themeColor="text1"/>
-                        </w:rPr>
-                        <w:t xml:space="preserve"> image</w:t>
+                        <w:t>ultiband image</w:t>
                       </w:r>
                     </w:p>
                   </w:txbxContent>
@@ -3483,14 +2744,1711 @@
         </mc:AlternateContent>
       </w:r>
     </w:p>
+    <w:p>
+      <w:r>
+        <w:rPr>
+          <w:noProof/>
+        </w:rPr>
+        <mc:AlternateContent>
+          <mc:Choice Requires="wps">
+            <w:drawing>
+              <wp:anchor distT="0" distB="0" distL="114300" distR="114300" simplePos="0" relativeHeight="251684864" behindDoc="0" locked="0" layoutInCell="1" allowOverlap="1" wp14:anchorId="5EED9A23" wp14:editId="5C3F162B">
+                <wp:simplePos x="0" y="0"/>
+                <wp:positionH relativeFrom="column">
+                  <wp:posOffset>1142999</wp:posOffset>
+                </wp:positionH>
+                <wp:positionV relativeFrom="paragraph">
+                  <wp:posOffset>47625</wp:posOffset>
+                </wp:positionV>
+                <wp:extent cx="1208405" cy="1471930"/>
+                <wp:effectExtent l="38100" t="38100" r="29845" b="33020"/>
+                <wp:wrapNone/>
+                <wp:docPr id="14" name="Straight Arrow Connector 14"/>
+                <wp:cNvGraphicFramePr/>
+                <a:graphic xmlns:a="http://schemas.openxmlformats.org/drawingml/2006/main">
+                  <a:graphicData uri="http://schemas.microsoft.com/office/word/2010/wordprocessingShape">
+                    <wps:wsp>
+                      <wps:cNvCnPr/>
+                      <wps:spPr>
+                        <a:xfrm flipH="1" flipV="1">
+                          <a:off x="0" y="0"/>
+                          <a:ext cx="1208405" cy="1471930"/>
+                        </a:xfrm>
+                        <a:prstGeom prst="straightConnector1">
+                          <a:avLst/>
+                        </a:prstGeom>
+                        <a:ln>
+                          <a:tailEnd type="triangle"/>
+                        </a:ln>
+                      </wps:spPr>
+                      <wps:style>
+                        <a:lnRef idx="1">
+                          <a:schemeClr val="accent1"/>
+                        </a:lnRef>
+                        <a:fillRef idx="0">
+                          <a:schemeClr val="accent1"/>
+                        </a:fillRef>
+                        <a:effectRef idx="0">
+                          <a:schemeClr val="accent1"/>
+                        </a:effectRef>
+                        <a:fontRef idx="minor">
+                          <a:schemeClr val="tx1"/>
+                        </a:fontRef>
+                      </wps:style>
+                      <wps:bodyPr/>
+                    </wps:wsp>
+                  </a:graphicData>
+                </a:graphic>
+                <wp14:sizeRelH relativeFrom="margin">
+                  <wp14:pctWidth>0</wp14:pctWidth>
+                </wp14:sizeRelH>
+                <wp14:sizeRelV relativeFrom="margin">
+                  <wp14:pctHeight>0</wp14:pctHeight>
+                </wp14:sizeRelV>
+              </wp:anchor>
+            </w:drawing>
+          </mc:Choice>
+          <mc:Fallback>
+            <w:pict>
+              <v:shape w14:anchorId="1039D7A0" id="Straight Arrow Connector 14" o:spid="_x0000_s1026" type="#_x0000_t32" style="position:absolute;margin-left:90pt;margin-top:3.75pt;width:95.15pt;height:115.9pt;flip:x y;z-index:251684864;visibility:visible;mso-wrap-style:square;mso-width-percent:0;mso-height-percent:0;mso-wrap-distance-left:9pt;mso-wrap-distance-top:0;mso-wrap-distance-right:9pt;mso-wrap-distance-bottom:0;mso-position-horizontal:absolute;mso-position-horizontal-relative:text;mso-position-vertical:absolute;mso-position-vertical-relative:text;mso-width-percent:0;mso-height-percent:0;mso-width-relative:margin;mso-height-relative:margin" o:gfxdata="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" strokecolor="#5b9bd5 [3204]" strokeweight=".5pt">
+                <v:stroke endarrow="block" joinstyle="miter"/>
+              </v:shape>
+            </w:pict>
+          </mc:Fallback>
+        </mc:AlternateContent>
+      </w:r>
+    </w:p>
+    <w:p>
+      <w:r>
+        <w:rPr>
+          <w:noProof/>
+        </w:rPr>
+        <mc:AlternateContent>
+          <mc:Choice Requires="wps">
+            <w:drawing>
+              <wp:anchor distT="0" distB="0" distL="114300" distR="114300" simplePos="0" relativeHeight="251699200" behindDoc="0" locked="0" layoutInCell="1" allowOverlap="1" wp14:anchorId="745BC5AA" wp14:editId="7FBB1226">
+                <wp:simplePos x="0" y="0"/>
+                <wp:positionH relativeFrom="column">
+                  <wp:posOffset>2943225</wp:posOffset>
+                </wp:positionH>
+                <wp:positionV relativeFrom="paragraph">
+                  <wp:posOffset>228600</wp:posOffset>
+                </wp:positionV>
+                <wp:extent cx="914400" cy="876300"/>
+                <wp:effectExtent l="0" t="0" r="19050" b="19050"/>
+                <wp:wrapNone/>
+                <wp:docPr id="28" name="Oval 28"/>
+                <wp:cNvGraphicFramePr/>
+                <a:graphic xmlns:a="http://schemas.openxmlformats.org/drawingml/2006/main">
+                  <a:graphicData uri="http://schemas.microsoft.com/office/word/2010/wordprocessingShape">
+                    <wps:wsp>
+                      <wps:cNvSpPr/>
+                      <wps:spPr>
+                        <a:xfrm>
+                          <a:off x="0" y="0"/>
+                          <a:ext cx="914400" cy="876300"/>
+                        </a:xfrm>
+                        <a:prstGeom prst="ellipse">
+                          <a:avLst/>
+                        </a:prstGeom>
+                        <a:solidFill>
+                          <a:schemeClr val="accent6">
+                            <a:lumMod val="60000"/>
+                            <a:lumOff val="40000"/>
+                          </a:schemeClr>
+                        </a:solidFill>
+                      </wps:spPr>
+                      <wps:style>
+                        <a:lnRef idx="2">
+                          <a:schemeClr val="accent1">
+                            <a:shade val="50000"/>
+                          </a:schemeClr>
+                        </a:lnRef>
+                        <a:fillRef idx="1">
+                          <a:schemeClr val="accent1"/>
+                        </a:fillRef>
+                        <a:effectRef idx="0">
+                          <a:schemeClr val="accent1"/>
+                        </a:effectRef>
+                        <a:fontRef idx="minor">
+                          <a:schemeClr val="lt1"/>
+                        </a:fontRef>
+                      </wps:style>
+                      <wps:txbx>
+                        <w:txbxContent>
+                          <w:p>
+                            <w:pPr>
+                              <w:jc w:val="center"/>
+                            </w:pPr>
+                            <w:r>
+                              <w:t>S</w:t>
+                            </w:r>
+                            <w:r>
+                              <w:t>hapes</w:t>
+                            </w:r>
+                            <w:r>
+                              <w:t xml:space="preserve"> mask subset</w:t>
+                            </w:r>
+                          </w:p>
+                          <w:p>
+                            <w:pPr>
+                              <w:jc w:val="center"/>
+                            </w:pPr>
+                          </w:p>
+                          <w:p>
+                            <w:pPr>
+                              <w:jc w:val="center"/>
+                            </w:pPr>
+                          </w:p>
+                        </w:txbxContent>
+                      </wps:txbx>
+                      <wps:bodyPr rot="0" spcFirstLastPara="0" vertOverflow="overflow" horzOverflow="overflow" vert="horz" wrap="square" lIns="91440" tIns="45720" rIns="91440" bIns="45720" numCol="1" spcCol="0" rtlCol="0" fromWordArt="0" anchor="ctr" anchorCtr="0" forceAA="0" compatLnSpc="1">
+                        <a:prstTxWarp prst="textNoShape">
+                          <a:avLst/>
+                        </a:prstTxWarp>
+                        <a:noAutofit/>
+                      </wps:bodyPr>
+                    </wps:wsp>
+                  </a:graphicData>
+                </a:graphic>
+                <wp14:sizeRelH relativeFrom="margin">
+                  <wp14:pctWidth>0</wp14:pctWidth>
+                </wp14:sizeRelH>
+                <wp14:sizeRelV relativeFrom="margin">
+                  <wp14:pctHeight>0</wp14:pctHeight>
+                </wp14:sizeRelV>
+              </wp:anchor>
+            </w:drawing>
+          </mc:Choice>
+          <mc:Fallback>
+            <w:pict>
+              <v:oval w14:anchorId="745BC5AA" id="Oval 28" o:spid="_x0000_s1039" style="position:absolute;margin-left:231.75pt;margin-top:18pt;width:1in;height:69pt;z-index:251699200;visibility:visible;mso-wrap-style:square;mso-width-percent:0;mso-height-percent:0;mso-wrap-distance-left:9pt;mso-wrap-distance-top:0;mso-wrap-distance-right:9pt;mso-wrap-distance-bottom:0;mso-position-horizontal:absolute;mso-position-horizontal-relative:text;mso-position-vertical:absolute;mso-position-vertical-relative:text;mso-width-percent:0;mso-height-percent:0;mso-width-relative:margin;mso-height-relative:margin;v-text-anchor:middle" o:gfxdata="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" fillcolor="#a8d08d [1945]" strokecolor="#1f4d78 [1604]" strokeweight="1pt">
+                <v:stroke joinstyle="miter"/>
+                <v:textbox>
+                  <w:txbxContent>
+                    <w:p>
+                      <w:pPr>
+                        <w:jc w:val="center"/>
+                      </w:pPr>
+                      <w:r>
+                        <w:t>S</w:t>
+                      </w:r>
+                      <w:r>
+                        <w:t>hapes</w:t>
+                      </w:r>
+                      <w:r>
+                        <w:t xml:space="preserve"> mask subset</w:t>
+                      </w:r>
+                    </w:p>
+                    <w:p>
+                      <w:pPr>
+                        <w:jc w:val="center"/>
+                      </w:pPr>
+                    </w:p>
+                    <w:p>
+                      <w:pPr>
+                        <w:jc w:val="center"/>
+                      </w:pPr>
+                    </w:p>
+                  </w:txbxContent>
+                </v:textbox>
+              </v:oval>
+            </w:pict>
+          </mc:Fallback>
+        </mc:AlternateContent>
+      </w:r>
+    </w:p>
+    <w:p/>
+    <w:p/>
+    <w:p/>
+    <w:p/>
+    <w:p>
+      <w:r>
+        <w:rPr>
+          <w:noProof/>
+        </w:rPr>
+        <mc:AlternateContent>
+          <mc:Choice Requires="wps">
+            <w:drawing>
+              <wp:anchor distT="0" distB="0" distL="114300" distR="114300" simplePos="0" relativeHeight="251701248" behindDoc="0" locked="0" layoutInCell="1" allowOverlap="1" wp14:anchorId="16966840" wp14:editId="232A125A">
+                <wp:simplePos x="0" y="0"/>
+                <wp:positionH relativeFrom="column">
+                  <wp:posOffset>3476625</wp:posOffset>
+                </wp:positionH>
+                <wp:positionV relativeFrom="paragraph">
+                  <wp:posOffset>19686</wp:posOffset>
+                </wp:positionV>
+                <wp:extent cx="914400" cy="628650"/>
+                <wp:effectExtent l="0" t="0" r="19050" b="19050"/>
+                <wp:wrapNone/>
+                <wp:docPr id="29" name="Oval 29"/>
+                <wp:cNvGraphicFramePr/>
+                <a:graphic xmlns:a="http://schemas.openxmlformats.org/drawingml/2006/main">
+                  <a:graphicData uri="http://schemas.microsoft.com/office/word/2010/wordprocessingShape">
+                    <wps:wsp>
+                      <wps:cNvSpPr/>
+                      <wps:spPr>
+                        <a:xfrm>
+                          <a:off x="0" y="0"/>
+                          <a:ext cx="914400" cy="628650"/>
+                        </a:xfrm>
+                        <a:prstGeom prst="ellipse">
+                          <a:avLst/>
+                        </a:prstGeom>
+                        <a:solidFill>
+                          <a:schemeClr val="accent6">
+                            <a:lumMod val="60000"/>
+                            <a:lumOff val="40000"/>
+                          </a:schemeClr>
+                        </a:solidFill>
+                      </wps:spPr>
+                      <wps:style>
+                        <a:lnRef idx="2">
+                          <a:schemeClr val="accent1">
+                            <a:shade val="50000"/>
+                          </a:schemeClr>
+                        </a:lnRef>
+                        <a:fillRef idx="1">
+                          <a:schemeClr val="accent1"/>
+                        </a:fillRef>
+                        <a:effectRef idx="0">
+                          <a:schemeClr val="accent1"/>
+                        </a:effectRef>
+                        <a:fontRef idx="minor">
+                          <a:schemeClr val="lt1"/>
+                        </a:fontRef>
+                      </wps:style>
+                      <wps:txbx>
+                        <w:txbxContent>
+                          <w:p>
+                            <w:pPr>
+                              <w:jc w:val="center"/>
+                            </w:pPr>
+                            <w:r>
+                              <w:t xml:space="preserve">Shapes mask </w:t>
+                            </w:r>
+                          </w:p>
+                        </w:txbxContent>
+                      </wps:txbx>
+                      <wps:bodyPr rot="0" spcFirstLastPara="0" vertOverflow="overflow" horzOverflow="overflow" vert="horz" wrap="square" lIns="91440" tIns="45720" rIns="91440" bIns="45720" numCol="1" spcCol="0" rtlCol="0" fromWordArt="0" anchor="ctr" anchorCtr="0" forceAA="0" compatLnSpc="1">
+                        <a:prstTxWarp prst="textNoShape">
+                          <a:avLst/>
+                        </a:prstTxWarp>
+                        <a:noAutofit/>
+                      </wps:bodyPr>
+                    </wps:wsp>
+                  </a:graphicData>
+                </a:graphic>
+                <wp14:sizeRelH relativeFrom="margin">
+                  <wp14:pctWidth>0</wp14:pctWidth>
+                </wp14:sizeRelH>
+                <wp14:sizeRelV relativeFrom="margin">
+                  <wp14:pctHeight>0</wp14:pctHeight>
+                </wp14:sizeRelV>
+              </wp:anchor>
+            </w:drawing>
+          </mc:Choice>
+          <mc:Fallback>
+            <w:pict>
+              <v:oval w14:anchorId="16966840" id="Oval 29" o:spid="_x0000_s1040" style="position:absolute;margin-left:273.75pt;margin-top:1.55pt;width:1in;height:49.5pt;z-index:251701248;visibility:visible;mso-wrap-style:square;mso-width-percent:0;mso-height-percent:0;mso-wrap-distance-left:9pt;mso-wrap-distance-top:0;mso-wrap-distance-right:9pt;mso-wrap-distance-bottom:0;mso-position-horizontal:absolute;mso-position-horizontal-relative:text;mso-position-vertical:absolute;mso-position-vertical-relative:text;mso-width-percent:0;mso-height-percent:0;mso-width-relative:margin;mso-height-relative:margin;v-text-anchor:middle" o:gfxdata="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" fillcolor="#a8d08d [1945]" strokecolor="#1f4d78 [1604]" strokeweight="1pt">
+                <v:stroke joinstyle="miter"/>
+                <v:textbox>
+                  <w:txbxContent>
+                    <w:p>
+                      <w:pPr>
+                        <w:jc w:val="center"/>
+                      </w:pPr>
+                      <w:r>
+                        <w:t xml:space="preserve">Shapes mask </w:t>
+                      </w:r>
+                    </w:p>
+                  </w:txbxContent>
+                </v:textbox>
+              </v:oval>
+            </w:pict>
+          </mc:Fallback>
+        </mc:AlternateContent>
+      </w:r>
+    </w:p>
+    <w:p/>
+    <w:p/>
+    <w:p>
+      <w:r>
+        <w:rPr>
+          <w:noProof/>
+        </w:rPr>
+        <mc:AlternateContent>
+          <mc:Choice Requires="wps">
+            <w:drawing>
+              <wp:anchor distT="0" distB="0" distL="114300" distR="114300" simplePos="0" relativeHeight="251703296" behindDoc="0" locked="0" layoutInCell="1" allowOverlap="1" wp14:anchorId="6B66D400" wp14:editId="62DFFBCF">
+                <wp:simplePos x="0" y="0"/>
+                <wp:positionH relativeFrom="column">
+                  <wp:posOffset>3200400</wp:posOffset>
+                </wp:positionH>
+                <wp:positionV relativeFrom="paragraph">
+                  <wp:posOffset>267970</wp:posOffset>
+                </wp:positionV>
+                <wp:extent cx="914400" cy="857250"/>
+                <wp:effectExtent l="0" t="0" r="19050" b="19050"/>
+                <wp:wrapNone/>
+                <wp:docPr id="30" name="Oval 30"/>
+                <wp:cNvGraphicFramePr/>
+                <a:graphic xmlns:a="http://schemas.openxmlformats.org/drawingml/2006/main">
+                  <a:graphicData uri="http://schemas.microsoft.com/office/word/2010/wordprocessingShape">
+                    <wps:wsp>
+                      <wps:cNvSpPr/>
+                      <wps:spPr>
+                        <a:xfrm>
+                          <a:off x="0" y="0"/>
+                          <a:ext cx="914400" cy="857250"/>
+                        </a:xfrm>
+                        <a:prstGeom prst="ellipse">
+                          <a:avLst/>
+                        </a:prstGeom>
+                        <a:solidFill>
+                          <a:schemeClr val="accent6">
+                            <a:lumMod val="60000"/>
+                            <a:lumOff val="40000"/>
+                          </a:schemeClr>
+                        </a:solidFill>
+                      </wps:spPr>
+                      <wps:style>
+                        <a:lnRef idx="2">
+                          <a:schemeClr val="accent1">
+                            <a:shade val="50000"/>
+                          </a:schemeClr>
+                        </a:lnRef>
+                        <a:fillRef idx="1">
+                          <a:schemeClr val="accent1"/>
+                        </a:fillRef>
+                        <a:effectRef idx="0">
+                          <a:schemeClr val="accent1"/>
+                        </a:effectRef>
+                        <a:fontRef idx="minor">
+                          <a:schemeClr val="lt1"/>
+                        </a:fontRef>
+                      </wps:style>
+                      <wps:txbx>
+                        <w:txbxContent>
+                          <w:p>
+                            <w:pPr>
+                              <w:jc w:val="center"/>
+                            </w:pPr>
+                            <w:r>
+                              <w:t>Shapes mask subset</w:t>
+                            </w:r>
+                          </w:p>
+                          <w:p>
+                            <w:pPr>
+                              <w:jc w:val="center"/>
+                            </w:pPr>
+                          </w:p>
+                        </w:txbxContent>
+                      </wps:txbx>
+                      <wps:bodyPr rot="0" spcFirstLastPara="0" vertOverflow="overflow" horzOverflow="overflow" vert="horz" wrap="square" lIns="91440" tIns="45720" rIns="91440" bIns="45720" numCol="1" spcCol="0" rtlCol="0" fromWordArt="0" anchor="ctr" anchorCtr="0" forceAA="0" compatLnSpc="1">
+                        <a:prstTxWarp prst="textNoShape">
+                          <a:avLst/>
+                        </a:prstTxWarp>
+                        <a:noAutofit/>
+                      </wps:bodyPr>
+                    </wps:wsp>
+                  </a:graphicData>
+                </a:graphic>
+                <wp14:sizeRelH relativeFrom="margin">
+                  <wp14:pctWidth>0</wp14:pctWidth>
+                </wp14:sizeRelH>
+                <wp14:sizeRelV relativeFrom="margin">
+                  <wp14:pctHeight>0</wp14:pctHeight>
+                </wp14:sizeRelV>
+              </wp:anchor>
+            </w:drawing>
+          </mc:Choice>
+          <mc:Fallback>
+            <w:pict>
+              <v:oval w14:anchorId="6B66D400" id="Oval 30" o:spid="_x0000_s1041" style="position:absolute;margin-left:252pt;margin-top:21.1pt;width:1in;height:67.5pt;z-index:251703296;visibility:visible;mso-wrap-style:square;mso-width-percent:0;mso-height-percent:0;mso-wrap-distance-left:9pt;mso-wrap-distance-top:0;mso-wrap-distance-right:9pt;mso-wrap-distance-bottom:0;mso-position-horizontal:absolute;mso-position-horizontal-relative:text;mso-position-vertical:absolute;mso-position-vertical-relative:text;mso-width-percent:0;mso-height-percent:0;mso-width-relative:margin;mso-height-relative:margin;v-text-anchor:middle" o:gfxdata="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" fillcolor="#a8d08d [1945]" strokecolor="#1f4d78 [1604]" strokeweight="1pt">
+                <v:stroke joinstyle="miter"/>
+                <v:textbox>
+                  <w:txbxContent>
+                    <w:p>
+                      <w:pPr>
+                        <w:jc w:val="center"/>
+                      </w:pPr>
+                      <w:r>
+                        <w:t>Shapes mask subset</w:t>
+                      </w:r>
+                    </w:p>
+                    <w:p>
+                      <w:pPr>
+                        <w:jc w:val="center"/>
+                      </w:pPr>
+                    </w:p>
+                  </w:txbxContent>
+                </v:textbox>
+              </v:oval>
+            </w:pict>
+          </mc:Fallback>
+        </mc:AlternateContent>
+      </w:r>
+    </w:p>
+    <w:p/>
+    <w:p/>
+    <w:p/>
+    <w:p/>
+    <w:p>
+      <w:r>
+        <w:rPr>
+          <w:noProof/>
+        </w:rPr>
+        <mc:AlternateContent>
+          <mc:Choice Requires="wps">
+            <w:drawing>
+              <wp:anchor distT="0" distB="0" distL="114300" distR="114300" simplePos="0" relativeHeight="251707392" behindDoc="0" locked="0" layoutInCell="1" allowOverlap="1" wp14:anchorId="3A61754D" wp14:editId="47DDEC28">
+                <wp:simplePos x="0" y="0"/>
+                <wp:positionH relativeFrom="column">
+                  <wp:posOffset>2124075</wp:posOffset>
+                </wp:positionH>
+                <wp:positionV relativeFrom="paragraph">
+                  <wp:posOffset>678180</wp:posOffset>
+                </wp:positionV>
+                <wp:extent cx="914400" cy="942975"/>
+                <wp:effectExtent l="0" t="0" r="19050" b="28575"/>
+                <wp:wrapNone/>
+                <wp:docPr id="32" name="Oval 32"/>
+                <wp:cNvGraphicFramePr/>
+                <a:graphic xmlns:a="http://schemas.openxmlformats.org/drawingml/2006/main">
+                  <a:graphicData uri="http://schemas.microsoft.com/office/word/2010/wordprocessingShape">
+                    <wps:wsp>
+                      <wps:cNvSpPr/>
+                      <wps:spPr>
+                        <a:xfrm>
+                          <a:off x="0" y="0"/>
+                          <a:ext cx="914400" cy="942975"/>
+                        </a:xfrm>
+                        <a:prstGeom prst="ellipse">
+                          <a:avLst/>
+                        </a:prstGeom>
+                        <a:solidFill>
+                          <a:schemeClr val="accent6">
+                            <a:lumMod val="60000"/>
+                            <a:lumOff val="40000"/>
+                          </a:schemeClr>
+                        </a:solidFill>
+                      </wps:spPr>
+                      <wps:style>
+                        <a:lnRef idx="2">
+                          <a:schemeClr val="accent1">
+                            <a:shade val="50000"/>
+                          </a:schemeClr>
+                        </a:lnRef>
+                        <a:fillRef idx="1">
+                          <a:schemeClr val="accent1"/>
+                        </a:fillRef>
+                        <a:effectRef idx="0">
+                          <a:schemeClr val="accent1"/>
+                        </a:effectRef>
+                        <a:fontRef idx="minor">
+                          <a:schemeClr val="lt1"/>
+                        </a:fontRef>
+                      </wps:style>
+                      <wps:txbx>
+                        <w:txbxContent>
+                          <w:p>
+                            <w:pPr>
+                              <w:jc w:val="center"/>
+                            </w:pPr>
+                            <w:r>
+                              <w:t>Shapes mask subset</w:t>
+                            </w:r>
+                          </w:p>
+                          <w:p>
+                            <w:pPr>
+                              <w:jc w:val="center"/>
+                            </w:pPr>
+                          </w:p>
+                        </w:txbxContent>
+                      </wps:txbx>
+                      <wps:bodyPr rot="0" spcFirstLastPara="0" vertOverflow="overflow" horzOverflow="overflow" vert="horz" wrap="square" lIns="91440" tIns="45720" rIns="91440" bIns="45720" numCol="1" spcCol="0" rtlCol="0" fromWordArt="0" anchor="ctr" anchorCtr="0" forceAA="0" compatLnSpc="1">
+                        <a:prstTxWarp prst="textNoShape">
+                          <a:avLst/>
+                        </a:prstTxWarp>
+                        <a:noAutofit/>
+                      </wps:bodyPr>
+                    </wps:wsp>
+                  </a:graphicData>
+                </a:graphic>
+                <wp14:sizeRelH relativeFrom="margin">
+                  <wp14:pctWidth>0</wp14:pctWidth>
+                </wp14:sizeRelH>
+                <wp14:sizeRelV relativeFrom="margin">
+                  <wp14:pctHeight>0</wp14:pctHeight>
+                </wp14:sizeRelV>
+              </wp:anchor>
+            </w:drawing>
+          </mc:Choice>
+          <mc:Fallback>
+            <w:pict>
+              <v:oval w14:anchorId="3A61754D" id="Oval 32" o:spid="_x0000_s1042" style="position:absolute;margin-left:167.25pt;margin-top:53.4pt;width:1in;height:74.25pt;z-index:251707392;visibility:visible;mso-wrap-style:square;mso-width-percent:0;mso-height-percent:0;mso-wrap-distance-left:9pt;mso-wrap-distance-top:0;mso-wrap-distance-right:9pt;mso-wrap-distance-bottom:0;mso-position-horizontal:absolute;mso-position-horizontal-relative:text;mso-position-vertical:absolute;mso-position-vertical-relative:text;mso-width-percent:0;mso-height-percent:0;mso-width-relative:margin;mso-height-relative:margin;v-text-anchor:middle" o:gfxdata="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" fillcolor="#a8d08d [1945]" strokecolor="#1f4d78 [1604]" strokeweight="1pt">
+                <v:stroke joinstyle="miter"/>
+                <v:textbox>
+                  <w:txbxContent>
+                    <w:p>
+                      <w:pPr>
+                        <w:jc w:val="center"/>
+                      </w:pPr>
+                      <w:r>
+                        <w:t>Shapes mask subset</w:t>
+                      </w:r>
+                    </w:p>
+                    <w:p>
+                      <w:pPr>
+                        <w:jc w:val="center"/>
+                      </w:pPr>
+                    </w:p>
+                  </w:txbxContent>
+                </v:textbox>
+              </v:oval>
+            </w:pict>
+          </mc:Fallback>
+        </mc:AlternateContent>
+      </w:r>
+      <w:r>
+        <w:rPr>
+          <w:noProof/>
+        </w:rPr>
+        <mc:AlternateContent>
+          <mc:Choice Requires="wps">
+            <w:drawing>
+              <wp:anchor distT="0" distB="0" distL="114300" distR="114300" simplePos="0" relativeHeight="251705344" behindDoc="0" locked="0" layoutInCell="1" allowOverlap="1" wp14:anchorId="152E306F" wp14:editId="2804CC8C">
+                <wp:simplePos x="0" y="0"/>
+                <wp:positionH relativeFrom="column">
+                  <wp:posOffset>3181350</wp:posOffset>
+                </wp:positionH>
+                <wp:positionV relativeFrom="paragraph">
+                  <wp:posOffset>30480</wp:posOffset>
+                </wp:positionV>
+                <wp:extent cx="914400" cy="885825"/>
+                <wp:effectExtent l="0" t="0" r="19050" b="28575"/>
+                <wp:wrapNone/>
+                <wp:docPr id="31" name="Oval 31"/>
+                <wp:cNvGraphicFramePr/>
+                <a:graphic xmlns:a="http://schemas.openxmlformats.org/drawingml/2006/main">
+                  <a:graphicData uri="http://schemas.microsoft.com/office/word/2010/wordprocessingShape">
+                    <wps:wsp>
+                      <wps:cNvSpPr/>
+                      <wps:spPr>
+                        <a:xfrm>
+                          <a:off x="0" y="0"/>
+                          <a:ext cx="914400" cy="885825"/>
+                        </a:xfrm>
+                        <a:prstGeom prst="ellipse">
+                          <a:avLst/>
+                        </a:prstGeom>
+                        <a:solidFill>
+                          <a:schemeClr val="accent6">
+                            <a:lumMod val="60000"/>
+                            <a:lumOff val="40000"/>
+                          </a:schemeClr>
+                        </a:solidFill>
+                      </wps:spPr>
+                      <wps:style>
+                        <a:lnRef idx="2">
+                          <a:schemeClr val="accent1">
+                            <a:shade val="50000"/>
+                          </a:schemeClr>
+                        </a:lnRef>
+                        <a:fillRef idx="1">
+                          <a:schemeClr val="accent1"/>
+                        </a:fillRef>
+                        <a:effectRef idx="0">
+                          <a:schemeClr val="accent1"/>
+                        </a:effectRef>
+                        <a:fontRef idx="minor">
+                          <a:schemeClr val="lt1"/>
+                        </a:fontRef>
+                      </wps:style>
+                      <wps:txbx>
+                        <w:txbxContent>
+                          <w:p>
+                            <w:pPr>
+                              <w:jc w:val="center"/>
+                            </w:pPr>
+                            <w:r>
+                              <w:t>Shapes mask subset</w:t>
+                            </w:r>
+                          </w:p>
+                          <w:p>
+                            <w:pPr>
+                              <w:jc w:val="center"/>
+                            </w:pPr>
+                          </w:p>
+                        </w:txbxContent>
+                      </wps:txbx>
+                      <wps:bodyPr rot="0" spcFirstLastPara="0" vertOverflow="overflow" horzOverflow="overflow" vert="horz" wrap="square" lIns="91440" tIns="45720" rIns="91440" bIns="45720" numCol="1" spcCol="0" rtlCol="0" fromWordArt="0" anchor="ctr" anchorCtr="0" forceAA="0" compatLnSpc="1">
+                        <a:prstTxWarp prst="textNoShape">
+                          <a:avLst/>
+                        </a:prstTxWarp>
+                        <a:noAutofit/>
+                      </wps:bodyPr>
+                    </wps:wsp>
+                  </a:graphicData>
+                </a:graphic>
+                <wp14:sizeRelH relativeFrom="margin">
+                  <wp14:pctWidth>0</wp14:pctWidth>
+                </wp14:sizeRelH>
+                <wp14:sizeRelV relativeFrom="margin">
+                  <wp14:pctHeight>0</wp14:pctHeight>
+                </wp14:sizeRelV>
+              </wp:anchor>
+            </w:drawing>
+          </mc:Choice>
+          <mc:Fallback>
+            <w:pict>
+              <v:oval w14:anchorId="152E306F" id="Oval 31" o:spid="_x0000_s1043" style="position:absolute;margin-left:250.5pt;margin-top:2.4pt;width:1in;height:69.75pt;z-index:251705344;visibility:visible;mso-wrap-style:square;mso-width-percent:0;mso-height-percent:0;mso-wrap-distance-left:9pt;mso-wrap-distance-top:0;mso-wrap-distance-right:9pt;mso-wrap-distance-bottom:0;mso-position-horizontal:absolute;mso-position-horizontal-relative:text;mso-position-vertical:absolute;mso-position-vertical-relative:text;mso-width-percent:0;mso-height-percent:0;mso-width-relative:margin;mso-height-relative:margin;v-text-anchor:middle" o:gfxdata="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" fillcolor="#a8d08d [1945]" strokecolor="#1f4d78 [1604]" strokeweight="1pt">
+                <v:stroke joinstyle="miter"/>
+                <v:textbox>
+                  <w:txbxContent>
+                    <w:p>
+                      <w:pPr>
+                        <w:jc w:val="center"/>
+                      </w:pPr>
+                      <w:r>
+                        <w:t>Shapes mask subset</w:t>
+                      </w:r>
+                    </w:p>
+                    <w:p>
+                      <w:pPr>
+                        <w:jc w:val="center"/>
+                      </w:pPr>
+                    </w:p>
+                  </w:txbxContent>
+                </v:textbox>
+              </v:oval>
+            </w:pict>
+          </mc:Fallback>
+        </mc:AlternateContent>
+      </w:r>
+    </w:p>
+    <w:p>
+      <w:pPr>
+        <w:ind w:firstLine="720"/>
+        <w:sectPr>
+          <w:pgSz w:w="15840" w:h="12240" w:orient="landscape"/>
+          <w:pgMar w:top="1440" w:right="1440" w:bottom="1440" w:left="1440" w:header="708" w:footer="708" w:gutter="0"/>
+          <w:cols w:space="708"/>
+          <w:docGrid w:linePitch="360"/>
+        </w:sectPr>
+      </w:pPr>
+    </w:p>
+    <w:p>
+      <w:pPr>
+        <w:ind w:firstLine="720"/>
+      </w:pPr>
+      <w:r>
+        <w:lastRenderedPageBreak/>
+        <w:t>Json format for path.json</w:t>
+      </w:r>
+    </w:p>
+    <w:p>
+      <w:pPr>
+        <w:ind w:firstLine="720"/>
+      </w:pPr>
+    </w:p>
+    <w:p>
+      <w:pPr>
+        <w:pStyle w:val="HTMLPreformatted"/>
+        <w:shd w:val="clear" w:color="auto" w:fill="FFFFFF"/>
+        <w:rPr>
+          <w:color w:val="000000"/>
+          <w:sz w:val="18"/>
+          <w:szCs w:val="18"/>
+        </w:rPr>
+      </w:pPr>
+      <w:r>
+        <w:t xml:space="preserve">{ </w:t>
+      </w:r>
+      <w:r>
+        <w:rPr>
+          <w:b/>
+          <w:bCs/>
+          <w:color w:val="660E7A"/>
+          <w:sz w:val="18"/>
+          <w:szCs w:val="18"/>
+        </w:rPr>
+        <w:t>"images"</w:t>
+      </w:r>
+      <w:r>
+        <w:rPr>
+          <w:color w:val="000000"/>
+          <w:sz w:val="18"/>
+          <w:szCs w:val="18"/>
+        </w:rPr>
+        <w:t>:[</w:t>
+      </w:r>
+      <w:r>
+        <w:rPr>
+          <w:color w:val="000000"/>
+          <w:sz w:val="18"/>
+          <w:szCs w:val="18"/>
+        </w:rPr>
+        <w:br/>
+        <w:t xml:space="preserve">  {</w:t>
+      </w:r>
+      <w:r>
+        <w:rPr>
+          <w:color w:val="000000"/>
+          <w:sz w:val="18"/>
+          <w:szCs w:val="18"/>
+        </w:rPr>
+        <w:br/>
+        <w:t xml:space="preserve">  </w:t>
+      </w:r>
+      <w:r>
+        <w:rPr>
+          <w:b/>
+          <w:bCs/>
+          <w:color w:val="660E7A"/>
+          <w:sz w:val="18"/>
+          <w:szCs w:val="18"/>
+        </w:rPr>
+        <w:t>"image"</w:t>
+      </w:r>
+      <w:r>
+        <w:rPr>
+          <w:color w:val="000000"/>
+          <w:sz w:val="18"/>
+          <w:szCs w:val="18"/>
+        </w:rPr>
+        <w:t>:{</w:t>
+      </w:r>
+      <w:r>
+        <w:rPr>
+          <w:color w:val="000000"/>
+          <w:sz w:val="18"/>
+          <w:szCs w:val="18"/>
+        </w:rPr>
+        <w:br/>
+        <w:t xml:space="preserve">    </w:t>
+      </w:r>
+      <w:r>
+        <w:rPr>
+          <w:b/>
+          <w:bCs/>
+          <w:color w:val="660E7A"/>
+          <w:sz w:val="18"/>
+          <w:szCs w:val="18"/>
+        </w:rPr>
+        <w:t>"type"</w:t>
+      </w:r>
+      <w:r>
+        <w:rPr>
+          <w:color w:val="000000"/>
+          <w:sz w:val="18"/>
+          <w:szCs w:val="18"/>
+        </w:rPr>
+        <w:t>:</w:t>
+      </w:r>
+      <w:r>
+        <w:rPr>
+          <w:b/>
+          <w:bCs/>
+          <w:color w:val="008000"/>
+          <w:sz w:val="18"/>
+          <w:szCs w:val="18"/>
+        </w:rPr>
+        <w:t>"folder"</w:t>
+      </w:r>
+      <w:r>
+        <w:rPr>
+          <w:color w:val="000000"/>
+          <w:sz w:val="18"/>
+          <w:szCs w:val="18"/>
+        </w:rPr>
+        <w:t>,</w:t>
+      </w:r>
+      <w:r>
+        <w:rPr>
+          <w:color w:val="000000"/>
+          <w:sz w:val="18"/>
+          <w:szCs w:val="18"/>
+        </w:rPr>
+        <w:br/>
+        <w:t xml:space="preserve">    </w:t>
+      </w:r>
+      <w:r>
+        <w:rPr>
+          <w:b/>
+          <w:bCs/>
+          <w:color w:val="660E7A"/>
+          <w:sz w:val="18"/>
+          <w:szCs w:val="18"/>
+        </w:rPr>
+        <w:t>"name"</w:t>
+      </w:r>
+      <w:r>
+        <w:rPr>
+          <w:color w:val="000000"/>
+          <w:sz w:val="18"/>
+          <w:szCs w:val="18"/>
+        </w:rPr>
+        <w:t>:</w:t>
+      </w:r>
+      <w:r>
+        <w:rPr>
+          <w:b/>
+          <w:bCs/>
+          <w:color w:val="008000"/>
+          <w:sz w:val="18"/>
+          <w:szCs w:val="18"/>
+        </w:rPr>
+        <w:t>"raster"</w:t>
+      </w:r>
+      <w:r>
+        <w:rPr>
+          <w:color w:val="000000"/>
+          <w:sz w:val="18"/>
+          <w:szCs w:val="18"/>
+        </w:rPr>
+        <w:t>,</w:t>
+      </w:r>
+      <w:r>
+        <w:rPr>
+          <w:color w:val="000000"/>
+          <w:sz w:val="18"/>
+          <w:szCs w:val="18"/>
+        </w:rPr>
+        <w:br/>
+        <w:t xml:space="preserve">    </w:t>
+      </w:r>
+      <w:r>
+        <w:rPr>
+          <w:color w:val="000000"/>
+          <w:sz w:val="18"/>
+          <w:szCs w:val="18"/>
+        </w:rPr>
+        <w:t xml:space="preserve">   </w:t>
+      </w:r>
+      <w:bookmarkStart w:id="0" w:name="_GoBack"/>
+      <w:bookmarkEnd w:id="0"/>
+      <w:r>
+        <w:rPr>
+          <w:b/>
+          <w:bCs/>
+          <w:color w:val="660E7A"/>
+          <w:sz w:val="18"/>
+          <w:szCs w:val="18"/>
+        </w:rPr>
+        <w:t>"basepath"</w:t>
+      </w:r>
+      <w:r>
+        <w:rPr>
+          <w:color w:val="000000"/>
+          <w:sz w:val="18"/>
+          <w:szCs w:val="18"/>
+        </w:rPr>
+        <w:t>:</w:t>
+      </w:r>
+      <w:r>
+        <w:rPr>
+          <w:b/>
+          <w:bCs/>
+          <w:color w:val="008000"/>
+          <w:sz w:val="18"/>
+          <w:szCs w:val="18"/>
+        </w:rPr>
+        <w:t>"D:/ITC/courseMaterial/module13GFM2/2015/code/STARS/processing/rasters"</w:t>
+      </w:r>
+      <w:r>
+        <w:rPr>
+          <w:color w:val="000000"/>
+          <w:sz w:val="18"/>
+          <w:szCs w:val="18"/>
+        </w:rPr>
+        <w:t>,</w:t>
+      </w:r>
+      <w:r>
+        <w:rPr>
+          <w:color w:val="000000"/>
+          <w:sz w:val="18"/>
+          <w:szCs w:val="18"/>
+        </w:rPr>
+        <w:br/>
+        <w:t xml:space="preserve">    </w:t>
+      </w:r>
+      <w:r>
+        <w:rPr>
+          <w:b/>
+          <w:bCs/>
+          <w:color w:val="660E7A"/>
+          <w:sz w:val="18"/>
+          <w:szCs w:val="18"/>
+        </w:rPr>
+        <w:t>"content"</w:t>
+      </w:r>
+      <w:r>
+        <w:rPr>
+          <w:color w:val="000000"/>
+          <w:sz w:val="18"/>
+          <w:szCs w:val="18"/>
+        </w:rPr>
+        <w:t>:[</w:t>
+      </w:r>
+      <w:r>
+        <w:rPr>
+          <w:color w:val="000000"/>
+          <w:sz w:val="18"/>
+          <w:szCs w:val="18"/>
+        </w:rPr>
+        <w:br/>
+        <w:t xml:space="preserve">      {</w:t>
+      </w:r>
+      <w:r>
+        <w:rPr>
+          <w:color w:val="000000"/>
+          <w:sz w:val="18"/>
+          <w:szCs w:val="18"/>
+        </w:rPr>
+        <w:br/>
+        <w:t xml:space="preserve">        </w:t>
+      </w:r>
+      <w:r>
+        <w:rPr>
+          <w:b/>
+          <w:bCs/>
+          <w:color w:val="660E7A"/>
+          <w:sz w:val="18"/>
+          <w:szCs w:val="18"/>
+        </w:rPr>
+        <w:t>"raster"</w:t>
+      </w:r>
+      <w:r>
+        <w:rPr>
+          <w:color w:val="000000"/>
+          <w:sz w:val="18"/>
+          <w:szCs w:val="18"/>
+        </w:rPr>
+        <w:t>:</w:t>
+      </w:r>
+      <w:r>
+        <w:rPr>
+          <w:b/>
+          <w:bCs/>
+          <w:color w:val="008000"/>
+          <w:sz w:val="18"/>
+          <w:szCs w:val="18"/>
+        </w:rPr>
+        <w:t>"raster.tif"</w:t>
+      </w:r>
+      <w:r>
+        <w:rPr>
+          <w:color w:val="000000"/>
+          <w:sz w:val="18"/>
+          <w:szCs w:val="18"/>
+        </w:rPr>
+        <w:t>,</w:t>
+      </w:r>
+      <w:r>
+        <w:rPr>
+          <w:color w:val="000000"/>
+          <w:sz w:val="18"/>
+          <w:szCs w:val="18"/>
+        </w:rPr>
+        <w:br/>
+        <w:t xml:space="preserve">        </w:t>
+      </w:r>
+      <w:r>
+        <w:rPr>
+          <w:b/>
+          <w:bCs/>
+          <w:color w:val="660E7A"/>
+          <w:sz w:val="18"/>
+          <w:szCs w:val="18"/>
+        </w:rPr>
+        <w:t>"shapes"</w:t>
+      </w:r>
+      <w:r>
+        <w:rPr>
+          <w:color w:val="000000"/>
+          <w:sz w:val="18"/>
+          <w:szCs w:val="18"/>
+        </w:rPr>
+        <w:t>:</w:t>
+      </w:r>
+      <w:r>
+        <w:rPr>
+          <w:b/>
+          <w:bCs/>
+          <w:color w:val="008000"/>
+          <w:sz w:val="18"/>
+          <w:szCs w:val="18"/>
+        </w:rPr>
+        <w:t>"Mali_field_2014_smoothed_class_prj.shp"</w:t>
+      </w:r>
+      <w:r>
+        <w:rPr>
+          <w:color w:val="000000"/>
+          <w:sz w:val="18"/>
+          <w:szCs w:val="18"/>
+        </w:rPr>
+        <w:t>,</w:t>
+      </w:r>
+      <w:r>
+        <w:rPr>
+          <w:color w:val="000000"/>
+          <w:sz w:val="18"/>
+          <w:szCs w:val="18"/>
+        </w:rPr>
+        <w:br/>
+        <w:t xml:space="preserve">        </w:t>
+      </w:r>
+      <w:r>
+        <w:rPr>
+          <w:b/>
+          <w:bCs/>
+          <w:color w:val="660E7A"/>
+          <w:sz w:val="18"/>
+          <w:szCs w:val="18"/>
+        </w:rPr>
+        <w:t>"mask"</w:t>
+      </w:r>
+      <w:r>
+        <w:rPr>
+          <w:color w:val="000000"/>
+          <w:sz w:val="18"/>
+          <w:szCs w:val="18"/>
+        </w:rPr>
+        <w:t>:</w:t>
+      </w:r>
+      <w:r>
+        <w:rPr>
+          <w:b/>
+          <w:bCs/>
+          <w:color w:val="008000"/>
+          <w:sz w:val="18"/>
+          <w:szCs w:val="18"/>
+        </w:rPr>
+        <w:t>""</w:t>
+      </w:r>
+      <w:r>
+        <w:rPr>
+          <w:b/>
+          <w:bCs/>
+          <w:color w:val="008000"/>
+          <w:sz w:val="18"/>
+          <w:szCs w:val="18"/>
+        </w:rPr>
+        <w:br/>
+        <w:t xml:space="preserve">      </w:t>
+      </w:r>
+      <w:r>
+        <w:rPr>
+          <w:color w:val="000000"/>
+          <w:sz w:val="18"/>
+          <w:szCs w:val="18"/>
+        </w:rPr>
+        <w:t>}</w:t>
+      </w:r>
+      <w:r>
+        <w:rPr>
+          <w:color w:val="000000"/>
+          <w:sz w:val="18"/>
+          <w:szCs w:val="18"/>
+        </w:rPr>
+        <w:br/>
+        <w:t xml:space="preserve">    ],</w:t>
+      </w:r>
+      <w:r>
+        <w:rPr>
+          <w:color w:val="000000"/>
+          <w:sz w:val="18"/>
+          <w:szCs w:val="18"/>
+        </w:rPr>
+        <w:br/>
+        <w:t xml:space="preserve">    </w:t>
+      </w:r>
+      <w:r>
+        <w:rPr>
+          <w:b/>
+          <w:bCs/>
+          <w:color w:val="660E7A"/>
+          <w:sz w:val="18"/>
+          <w:szCs w:val="18"/>
+        </w:rPr>
+        <w:t>"haralick_images"</w:t>
+      </w:r>
+      <w:r>
+        <w:rPr>
+          <w:color w:val="000000"/>
+          <w:sz w:val="18"/>
+          <w:szCs w:val="18"/>
+        </w:rPr>
+        <w:t>:[</w:t>
+      </w:r>
+      <w:r>
+        <w:rPr>
+          <w:color w:val="000000"/>
+          <w:sz w:val="18"/>
+          <w:szCs w:val="18"/>
+        </w:rPr>
+        <w:br/>
+        <w:t xml:space="preserve">      {</w:t>
+      </w:r>
+      <w:r>
+        <w:rPr>
+          <w:color w:val="000000"/>
+          <w:sz w:val="18"/>
+          <w:szCs w:val="18"/>
+        </w:rPr>
+        <w:br/>
+        <w:t xml:space="preserve">        </w:t>
+      </w:r>
+      <w:r>
+        <w:rPr>
+          <w:b/>
+          <w:bCs/>
+          <w:color w:val="660E7A"/>
+          <w:sz w:val="18"/>
+          <w:szCs w:val="18"/>
+        </w:rPr>
+        <w:t>"type"</w:t>
+      </w:r>
+      <w:r>
+        <w:rPr>
+          <w:color w:val="000000"/>
+          <w:sz w:val="18"/>
+          <w:szCs w:val="18"/>
+        </w:rPr>
+        <w:t>:</w:t>
+      </w:r>
+      <w:r>
+        <w:rPr>
+          <w:b/>
+          <w:bCs/>
+          <w:color w:val="008000"/>
+          <w:sz w:val="18"/>
+          <w:szCs w:val="18"/>
+        </w:rPr>
+        <w:t>"folder"</w:t>
+      </w:r>
+      <w:r>
+        <w:rPr>
+          <w:color w:val="000000"/>
+          <w:sz w:val="18"/>
+          <w:szCs w:val="18"/>
+        </w:rPr>
+        <w:t>,</w:t>
+      </w:r>
+      <w:r>
+        <w:rPr>
+          <w:color w:val="000000"/>
+          <w:sz w:val="18"/>
+          <w:szCs w:val="18"/>
+        </w:rPr>
+        <w:br/>
+        <w:t xml:space="preserve">        </w:t>
+      </w:r>
+      <w:r>
+        <w:rPr>
+          <w:b/>
+          <w:bCs/>
+          <w:color w:val="660E7A"/>
+          <w:sz w:val="18"/>
+          <w:szCs w:val="18"/>
+        </w:rPr>
+        <w:t>"name"</w:t>
+      </w:r>
+      <w:r>
+        <w:rPr>
+          <w:color w:val="000000"/>
+          <w:sz w:val="18"/>
+          <w:szCs w:val="18"/>
+        </w:rPr>
+        <w:t>:</w:t>
+      </w:r>
+      <w:r>
+        <w:rPr>
+          <w:b/>
+          <w:bCs/>
+          <w:color w:val="008000"/>
+          <w:sz w:val="18"/>
+          <w:szCs w:val="18"/>
+        </w:rPr>
+        <w:t>"simple"</w:t>
+      </w:r>
+      <w:r>
+        <w:rPr>
+          <w:color w:val="000000"/>
+          <w:sz w:val="18"/>
+          <w:szCs w:val="18"/>
+        </w:rPr>
+        <w:t>,</w:t>
+      </w:r>
+      <w:r>
+        <w:rPr>
+          <w:color w:val="000000"/>
+          <w:sz w:val="18"/>
+          <w:szCs w:val="18"/>
+        </w:rPr>
+        <w:br/>
+        <w:t xml:space="preserve">        </w:t>
+      </w:r>
+      <w:r>
+        <w:rPr>
+          <w:b/>
+          <w:bCs/>
+          <w:color w:val="660E7A"/>
+          <w:sz w:val="18"/>
+          <w:szCs w:val="18"/>
+        </w:rPr>
+        <w:t>"basepath"</w:t>
+      </w:r>
+      <w:r>
+        <w:rPr>
+          <w:color w:val="000000"/>
+          <w:sz w:val="18"/>
+          <w:szCs w:val="18"/>
+        </w:rPr>
+        <w:t>:</w:t>
+      </w:r>
+      <w:r>
+        <w:rPr>
+          <w:b/>
+          <w:bCs/>
+          <w:color w:val="008000"/>
+          <w:sz w:val="18"/>
+          <w:szCs w:val="18"/>
+        </w:rPr>
+        <w:t>"D:/ITC/courseMaterial/module13GFM2/2015/code/STARS/processing/haralick_images/raster"</w:t>
+      </w:r>
+      <w:r>
+        <w:rPr>
+          <w:color w:val="000000"/>
+          <w:sz w:val="18"/>
+          <w:szCs w:val="18"/>
+        </w:rPr>
+        <w:t>,</w:t>
+      </w:r>
+      <w:r>
+        <w:rPr>
+          <w:color w:val="000000"/>
+          <w:sz w:val="18"/>
+          <w:szCs w:val="18"/>
+        </w:rPr>
+        <w:br/>
+        <w:t xml:space="preserve">        </w:t>
+      </w:r>
+      <w:r>
+        <w:rPr>
+          <w:b/>
+          <w:bCs/>
+          <w:color w:val="660E7A"/>
+          <w:sz w:val="18"/>
+          <w:szCs w:val="18"/>
+        </w:rPr>
+        <w:t>"formats"</w:t>
+      </w:r>
+      <w:r>
+        <w:rPr>
+          <w:color w:val="000000"/>
+          <w:sz w:val="18"/>
+          <w:szCs w:val="18"/>
+        </w:rPr>
+        <w:t>:[</w:t>
+      </w:r>
+      <w:r>
+        <w:rPr>
+          <w:b/>
+          <w:bCs/>
+          <w:color w:val="008000"/>
+          <w:sz w:val="18"/>
+          <w:szCs w:val="18"/>
+        </w:rPr>
+        <w:t>".tif"</w:t>
+      </w:r>
+      <w:r>
+        <w:rPr>
+          <w:color w:val="000000"/>
+          <w:sz w:val="18"/>
+          <w:szCs w:val="18"/>
+        </w:rPr>
+        <w:t>]</w:t>
+      </w:r>
+      <w:r>
+        <w:rPr>
+          <w:color w:val="000000"/>
+          <w:sz w:val="18"/>
+          <w:szCs w:val="18"/>
+        </w:rPr>
+        <w:br/>
+        <w:t xml:space="preserve">      }</w:t>
+      </w:r>
+      <w:r>
+        <w:rPr>
+          <w:color w:val="000000"/>
+          <w:sz w:val="18"/>
+          <w:szCs w:val="18"/>
+        </w:rPr>
+        <w:br/>
+        <w:t xml:space="preserve">    ],</w:t>
+      </w:r>
+      <w:r>
+        <w:rPr>
+          <w:color w:val="000000"/>
+          <w:sz w:val="18"/>
+          <w:szCs w:val="18"/>
+        </w:rPr>
+        <w:br/>
+        <w:t xml:space="preserve">    </w:t>
+      </w:r>
+      <w:r>
+        <w:rPr>
+          <w:b/>
+          <w:bCs/>
+          <w:color w:val="660E7A"/>
+          <w:sz w:val="18"/>
+          <w:szCs w:val="18"/>
+        </w:rPr>
+        <w:t>"haralick_ndi"</w:t>
+      </w:r>
+      <w:r>
+        <w:rPr>
+          <w:color w:val="000000"/>
+          <w:sz w:val="18"/>
+          <w:szCs w:val="18"/>
+        </w:rPr>
+        <w:t>:[</w:t>
+      </w:r>
+      <w:r>
+        <w:rPr>
+          <w:color w:val="000000"/>
+          <w:sz w:val="18"/>
+          <w:szCs w:val="18"/>
+        </w:rPr>
+        <w:br/>
+        <w:t xml:space="preserve">      {</w:t>
+      </w:r>
+      <w:r>
+        <w:rPr>
+          <w:color w:val="000000"/>
+          <w:sz w:val="18"/>
+          <w:szCs w:val="18"/>
+        </w:rPr>
+        <w:br/>
+        <w:t xml:space="preserve">        </w:t>
+      </w:r>
+      <w:r>
+        <w:rPr>
+          <w:b/>
+          <w:bCs/>
+          <w:color w:val="660E7A"/>
+          <w:sz w:val="18"/>
+          <w:szCs w:val="18"/>
+        </w:rPr>
+        <w:t>"type"</w:t>
+      </w:r>
+      <w:r>
+        <w:rPr>
+          <w:color w:val="000000"/>
+          <w:sz w:val="18"/>
+          <w:szCs w:val="18"/>
+        </w:rPr>
+        <w:t>:</w:t>
+      </w:r>
+      <w:r>
+        <w:rPr>
+          <w:b/>
+          <w:bCs/>
+          <w:color w:val="008000"/>
+          <w:sz w:val="18"/>
+          <w:szCs w:val="18"/>
+        </w:rPr>
+        <w:t>"folder"</w:t>
+      </w:r>
+      <w:r>
+        <w:rPr>
+          <w:color w:val="000000"/>
+          <w:sz w:val="18"/>
+          <w:szCs w:val="18"/>
+        </w:rPr>
+        <w:t>,</w:t>
+      </w:r>
+      <w:r>
+        <w:rPr>
+          <w:color w:val="000000"/>
+          <w:sz w:val="18"/>
+          <w:szCs w:val="18"/>
+        </w:rPr>
+        <w:br/>
+        <w:t xml:space="preserve">        </w:t>
+      </w:r>
+      <w:r>
+        <w:rPr>
+          <w:b/>
+          <w:bCs/>
+          <w:color w:val="660E7A"/>
+          <w:sz w:val="18"/>
+          <w:szCs w:val="18"/>
+        </w:rPr>
+        <w:t>"name"</w:t>
+      </w:r>
+      <w:r>
+        <w:rPr>
+          <w:color w:val="000000"/>
+          <w:sz w:val="18"/>
+          <w:szCs w:val="18"/>
+        </w:rPr>
+        <w:t>:</w:t>
+      </w:r>
+      <w:r>
+        <w:rPr>
+          <w:b/>
+          <w:bCs/>
+          <w:color w:val="008000"/>
+          <w:sz w:val="18"/>
+          <w:szCs w:val="18"/>
+        </w:rPr>
+        <w:t>"simple"</w:t>
+      </w:r>
+      <w:r>
+        <w:rPr>
+          <w:color w:val="000000"/>
+          <w:sz w:val="18"/>
+          <w:szCs w:val="18"/>
+        </w:rPr>
+        <w:t>,</w:t>
+      </w:r>
+      <w:r>
+        <w:rPr>
+          <w:color w:val="000000"/>
+          <w:sz w:val="18"/>
+          <w:szCs w:val="18"/>
+        </w:rPr>
+        <w:br/>
+        <w:t xml:space="preserve">        </w:t>
+      </w:r>
+      <w:r>
+        <w:rPr>
+          <w:b/>
+          <w:bCs/>
+          <w:color w:val="660E7A"/>
+          <w:sz w:val="18"/>
+          <w:szCs w:val="18"/>
+        </w:rPr>
+        <w:t>"basepath"</w:t>
+      </w:r>
+      <w:r>
+        <w:rPr>
+          <w:color w:val="000000"/>
+          <w:sz w:val="18"/>
+          <w:szCs w:val="18"/>
+        </w:rPr>
+        <w:t>:</w:t>
+      </w:r>
+      <w:r>
+        <w:rPr>
+          <w:b/>
+          <w:bCs/>
+          <w:color w:val="008000"/>
+          <w:sz w:val="18"/>
+          <w:szCs w:val="18"/>
+        </w:rPr>
+        <w:t>"D:/ITC/courseMaterial/module13GFM2/2015/code/STARS/processing/haralick_ndi/raster"</w:t>
+      </w:r>
+      <w:r>
+        <w:rPr>
+          <w:color w:val="000000"/>
+          <w:sz w:val="18"/>
+          <w:szCs w:val="18"/>
+        </w:rPr>
+        <w:t>,</w:t>
+      </w:r>
+      <w:r>
+        <w:rPr>
+          <w:color w:val="000000"/>
+          <w:sz w:val="18"/>
+          <w:szCs w:val="18"/>
+        </w:rPr>
+        <w:br/>
+        <w:t xml:space="preserve">        </w:t>
+      </w:r>
+      <w:r>
+        <w:rPr>
+          <w:b/>
+          <w:bCs/>
+          <w:color w:val="660E7A"/>
+          <w:sz w:val="18"/>
+          <w:szCs w:val="18"/>
+        </w:rPr>
+        <w:t>"formats"</w:t>
+      </w:r>
+      <w:r>
+        <w:rPr>
+          <w:color w:val="000000"/>
+          <w:sz w:val="18"/>
+          <w:szCs w:val="18"/>
+        </w:rPr>
+        <w:t>:[</w:t>
+      </w:r>
+      <w:r>
+        <w:rPr>
+          <w:b/>
+          <w:bCs/>
+          <w:color w:val="008000"/>
+          <w:sz w:val="18"/>
+          <w:szCs w:val="18"/>
+        </w:rPr>
+        <w:t>".tif"</w:t>
+      </w:r>
+      <w:r>
+        <w:rPr>
+          <w:color w:val="000000"/>
+          <w:sz w:val="18"/>
+          <w:szCs w:val="18"/>
+        </w:rPr>
+        <w:t>]</w:t>
+      </w:r>
+      <w:r>
+        <w:rPr>
+          <w:color w:val="000000"/>
+          <w:sz w:val="18"/>
+          <w:szCs w:val="18"/>
+        </w:rPr>
+        <w:br/>
+        <w:t xml:space="preserve">      }</w:t>
+      </w:r>
+      <w:r>
+        <w:rPr>
+          <w:color w:val="000000"/>
+          <w:sz w:val="18"/>
+          <w:szCs w:val="18"/>
+        </w:rPr>
+        <w:br/>
+        <w:t xml:space="preserve">    ]</w:t>
+      </w:r>
+      <w:r>
+        <w:rPr>
+          <w:color w:val="000000"/>
+          <w:sz w:val="18"/>
+          <w:szCs w:val="18"/>
+        </w:rPr>
+        <w:br/>
+        <w:t xml:space="preserve">  }</w:t>
+      </w:r>
+      <w:r>
+        <w:rPr>
+          <w:color w:val="000000"/>
+          <w:sz w:val="18"/>
+          <w:szCs w:val="18"/>
+        </w:rPr>
+        <w:br/>
+        <w:t>}</w:t>
+      </w:r>
+    </w:p>
+    <w:p>
+      <w:pPr>
+        <w:pStyle w:val="HTMLPreformatted"/>
+        <w:shd w:val="clear" w:color="auto" w:fill="FFFFFF"/>
+        <w:rPr>
+          <w:color w:val="000000"/>
+          <w:sz w:val="18"/>
+          <w:szCs w:val="18"/>
+        </w:rPr>
+      </w:pPr>
+      <w:r>
+        <w:rPr>
+          <w:color w:val="000000"/>
+          <w:sz w:val="18"/>
+          <w:szCs w:val="18"/>
+        </w:rPr>
+        <w:t>]</w:t>
+      </w:r>
+    </w:p>
+    <w:p>
+      <w:pPr>
+        <w:pStyle w:val="HTMLPreformatted"/>
+        <w:shd w:val="clear" w:color="auto" w:fill="FFFFFF"/>
+        <w:rPr>
+          <w:color w:val="000000"/>
+          <w:sz w:val="18"/>
+          <w:szCs w:val="18"/>
+        </w:rPr>
+      </w:pPr>
+      <w:r>
+        <w:rPr>
+          <w:color w:val="000000"/>
+          <w:sz w:val="18"/>
+          <w:szCs w:val="18"/>
+        </w:rPr>
+        <w:t>}</w:t>
+      </w:r>
+    </w:p>
+    <w:p>
+      <w:pPr>
+        <w:ind w:firstLine="720"/>
+      </w:pPr>
+    </w:p>
+    <w:p>
+      <w:pPr>
+        <w:ind w:firstLine="720"/>
+      </w:pPr>
+    </w:p>
     <w:sectPr>
-      <w:pgSz w:w="15840" w:h="12240" w:orient="landscape"/>
+      <w:pgSz w:w="12240" w:h="15840"/>
       <w:pgMar w:top="1440" w:right="1440" w:bottom="1440" w:left="1440" w:header="708" w:footer="708" w:gutter="0"/>
       <w:cols w:space="708"/>
       <w:docGrid w:linePitch="360"/>
     </w:sectPr>
   </w:body>
 </w:document>
+</file>
+
+<file path=word/endnotes.xml><?xml version="1.0" encoding="utf-8"?>
+<w:endnotes xmlns:wpc="http://schemas.microsoft.com/office/word/2010/wordprocessingCanvas" xmlns:mc="http://schemas.openxmlformats.org/markup-compatibility/2006" xmlns:o="urn:schemas-microsoft-com:office:office" xmlns:r="http://schemas.openxmlformats.org/officeDocument/2006/relationships" xmlns:m="http://schemas.openxmlformats.org/officeDocument/2006/math" xmlns:v="urn:schemas-microsoft-com:vml" xmlns:wp14="http://schemas.microsoft.com/office/word/2010/wordprocessingDrawing" xmlns:wp="http://schemas.openxmlformats.org/drawingml/2006/wordprocessingDrawing" xmlns:w10="urn:schemas-microsoft-com:office:word" xmlns:w="http://schemas.openxmlformats.org/wordprocessingml/2006/main" xmlns:w14="http://schemas.microsoft.com/office/word/2010/wordml" xmlns:w15="http://schemas.microsoft.com/office/word/2012/wordml" xmlns:wpg="http://schemas.microsoft.com/office/word/2010/wordprocessingGroup" xmlns:wpi="http://schemas.microsoft.com/office/word/2010/wordprocessingInk" xmlns:wne="http://schemas.microsoft.com/office/word/2006/wordml" xmlns:wps="http://schemas.microsoft.com/office/word/2010/wordprocessingShape" mc:Ignorable="w14 w15 wp14">
+  <w:endnote w:type="separator" w:id="-1">
+    <w:p>
+      <w:pPr>
+        <w:spacing w:after="0" w:line="240" w:lineRule="auto"/>
+      </w:pPr>
+      <w:r>
+        <w:separator/>
+      </w:r>
+    </w:p>
+  </w:endnote>
+  <w:endnote w:type="continuationSeparator" w:id="0">
+    <w:p>
+      <w:pPr>
+        <w:spacing w:after="0" w:line="240" w:lineRule="auto"/>
+      </w:pPr>
+      <w:r>
+        <w:continuationSeparator/>
+      </w:r>
+    </w:p>
+  </w:endnote>
+</w:endnotes>
+</file>
+
+<file path=word/footnotes.xml><?xml version="1.0" encoding="utf-8"?>
+<w:footnotes xmlns:wpc="http://schemas.microsoft.com/office/word/2010/wordprocessingCanvas" xmlns:mc="http://schemas.openxmlformats.org/markup-compatibility/2006" xmlns:o="urn:schemas-microsoft-com:office:office" xmlns:r="http://schemas.openxmlformats.org/officeDocument/2006/relationships" xmlns:m="http://schemas.openxmlformats.org/officeDocument/2006/math" xmlns:v="urn:schemas-microsoft-com:vml" xmlns:wp14="http://schemas.microsoft.com/office/word/2010/wordprocessingDrawing" xmlns:wp="http://schemas.openxmlformats.org/drawingml/2006/wordprocessingDrawing" xmlns:w10="urn:schemas-microsoft-com:office:word" xmlns:w="http://schemas.openxmlformats.org/wordprocessingml/2006/main" xmlns:w14="http://schemas.microsoft.com/office/word/2010/wordml" xmlns:w15="http://schemas.microsoft.com/office/word/2012/wordml" xmlns:wpg="http://schemas.microsoft.com/office/word/2010/wordprocessingGroup" xmlns:wpi="http://schemas.microsoft.com/office/word/2010/wordprocessingInk" xmlns:wne="http://schemas.microsoft.com/office/word/2006/wordml" xmlns:wps="http://schemas.microsoft.com/office/word/2010/wordprocessingShape" mc:Ignorable="w14 w15 wp14">
+  <w:footnote w:type="separator" w:id="-1">
+    <w:p>
+      <w:pPr>
+        <w:spacing w:after="0" w:line="240" w:lineRule="auto"/>
+      </w:pPr>
+      <w:r>
+        <w:separator/>
+      </w:r>
+    </w:p>
+  </w:footnote>
+  <w:footnote w:type="continuationSeparator" w:id="0">
+    <w:p>
+      <w:pPr>
+        <w:spacing w:after="0" w:line="240" w:lineRule="auto"/>
+      </w:pPr>
+      <w:r>
+        <w:continuationSeparator/>
+      </w:r>
+    </w:p>
+  </w:footnote>
+</w:footnotes>
 </file>
 
 <file path=word/styles.xml><?xml version="1.0" encoding="utf-8"?>
@@ -3945,6 +4903,98 @@
       <w:szCs w:val="18"/>
     </w:rPr>
   </w:style>
+  <w:style w:type="paragraph" w:styleId="Header">
+    <w:name w:val="header"/>
+    <w:basedOn w:val="Normal"/>
+    <w:link w:val="HeaderChar"/>
+    <w:uiPriority w:val="99"/>
+    <w:unhideWhenUsed/>
+    <w:rsid w:val="004A2DA5"/>
+    <w:pPr>
+      <w:tabs>
+        <w:tab w:val="center" w:pos="4680"/>
+        <w:tab w:val="right" w:pos="9360"/>
+      </w:tabs>
+      <w:spacing w:after="0" w:line="240" w:lineRule="auto"/>
+    </w:pPr>
+  </w:style>
+  <w:style w:type="character" w:customStyle="1" w:styleId="HeaderChar">
+    <w:name w:val="Header Char"/>
+    <w:basedOn w:val="DefaultParagraphFont"/>
+    <w:link w:val="Header"/>
+    <w:uiPriority w:val="99"/>
+    <w:rsid w:val="004A2DA5"/>
+  </w:style>
+  <w:style w:type="paragraph" w:styleId="Footer">
+    <w:name w:val="footer"/>
+    <w:basedOn w:val="Normal"/>
+    <w:link w:val="FooterChar"/>
+    <w:uiPriority w:val="99"/>
+    <w:unhideWhenUsed/>
+    <w:rsid w:val="004A2DA5"/>
+    <w:pPr>
+      <w:tabs>
+        <w:tab w:val="center" w:pos="4680"/>
+        <w:tab w:val="right" w:pos="9360"/>
+      </w:tabs>
+      <w:spacing w:after="0" w:line="240" w:lineRule="auto"/>
+    </w:pPr>
+  </w:style>
+  <w:style w:type="character" w:customStyle="1" w:styleId="FooterChar">
+    <w:name w:val="Footer Char"/>
+    <w:basedOn w:val="DefaultParagraphFont"/>
+    <w:link w:val="Footer"/>
+    <w:uiPriority w:val="99"/>
+    <w:rsid w:val="004A2DA5"/>
+  </w:style>
+  <w:style w:type="paragraph" w:styleId="HTMLPreformatted">
+    <w:name w:val="HTML Preformatted"/>
+    <w:basedOn w:val="Normal"/>
+    <w:link w:val="HTMLPreformattedChar"/>
+    <w:uiPriority w:val="99"/>
+    <w:semiHidden/>
+    <w:unhideWhenUsed/>
+    <w:rsid w:val="00684FBF"/>
+    <w:pPr>
+      <w:tabs>
+        <w:tab w:val="left" w:pos="916"/>
+        <w:tab w:val="left" w:pos="1832"/>
+        <w:tab w:val="left" w:pos="2748"/>
+        <w:tab w:val="left" w:pos="3664"/>
+        <w:tab w:val="left" w:pos="4580"/>
+        <w:tab w:val="left" w:pos="5496"/>
+        <w:tab w:val="left" w:pos="6412"/>
+        <w:tab w:val="left" w:pos="7328"/>
+        <w:tab w:val="left" w:pos="8244"/>
+        <w:tab w:val="left" w:pos="9160"/>
+        <w:tab w:val="left" w:pos="10076"/>
+        <w:tab w:val="left" w:pos="10992"/>
+        <w:tab w:val="left" w:pos="11908"/>
+        <w:tab w:val="left" w:pos="12824"/>
+        <w:tab w:val="left" w:pos="13740"/>
+        <w:tab w:val="left" w:pos="14656"/>
+      </w:tabs>
+      <w:spacing w:after="0" w:line="240" w:lineRule="auto"/>
+    </w:pPr>
+    <w:rPr>
+      <w:rFonts w:ascii="Courier New" w:eastAsia="Times New Roman" w:hAnsi="Courier New" w:cs="Courier New"/>
+      <w:sz w:val="20"/>
+      <w:szCs w:val="20"/>
+    </w:rPr>
+  </w:style>
+  <w:style w:type="character" w:customStyle="1" w:styleId="HTMLPreformattedChar">
+    <w:name w:val="HTML Preformatted Char"/>
+    <w:basedOn w:val="DefaultParagraphFont"/>
+    <w:link w:val="HTMLPreformatted"/>
+    <w:uiPriority w:val="99"/>
+    <w:semiHidden/>
+    <w:rsid w:val="00684FBF"/>
+    <w:rPr>
+      <w:rFonts w:ascii="Courier New" w:eastAsia="Times New Roman" w:hAnsi="Courier New" w:cs="Courier New"/>
+      <w:sz w:val="20"/>
+      <w:szCs w:val="20"/>
+    </w:rPr>
+  </w:style>
 </w:styles>
 </file>
 

</xml_diff>